<commit_message>
Commit to save. New code forthcoming
</commit_message>
<xml_diff>
--- a/R179/Docs/R179 HiDac BTE Requirements.docx
+++ b/R179/Docs/R179 HiDac BTE Requirements.docx
@@ -42,10 +42,16 @@
         <w:t xml:space="preserve">: </w:t>
       </w:r>
       <w:r>
-        <w:t>11/2</w:t>
-      </w:r>
-      <w:r>
-        <w:t>8</w:t>
+        <w:t>1</w:t>
+      </w:r>
+      <w:r>
+        <w:t>2</w:t>
+      </w:r>
+      <w:r>
+        <w:t>/</w:t>
+      </w:r>
+      <w:r>
+        <w:t>03</w:t>
       </w:r>
       <w:r>
         <w:t>/2018</w:t>
@@ -62,7 +68,7 @@
         <w:t xml:space="preserve">: </w:t>
       </w:r>
       <w:r>
-        <w:t>2</w:t>
+        <w:t>3</w:t>
       </w:r>
     </w:p>
     <w:p>
@@ -125,7 +131,21 @@
         </w:numPr>
       </w:pPr>
       <w:r>
-        <w:t>The software shall blink the yellow and green LED alternately so that the user knows that the R179 HIDAC BTE software is executing</w:t>
+        <w:t xml:space="preserve">The software shall blink the yellow LED </w:t>
+      </w:r>
+      <w:r>
+        <w:t xml:space="preserve">every 250 </w:t>
+      </w:r>
+      <w:proofErr w:type="spellStart"/>
+      <w:r>
+        <w:t>msecs</w:t>
+      </w:r>
+      <w:proofErr w:type="spellEnd"/>
+      <w:r>
+        <w:t xml:space="preserve"> </w:t>
+      </w:r>
+      <w:r>
+        <w:t>so that the user knows that the R179 HIDAC BTE software is executing</w:t>
       </w:r>
     </w:p>
     <w:p>
@@ -140,10 +160,10 @@
         <w:t>The software shall report the software version via the serial port</w:t>
       </w:r>
       <w:r>
-        <w:t xml:space="preserve"> when acknowledging a command</w:t>
-      </w:r>
-      <w:r>
-        <w:t xml:space="preserve"> from the PC</w:t>
+        <w:t xml:space="preserve"> when </w:t>
+      </w:r>
+      <w:r>
+        <w:t>it receives the “VER” command</w:t>
       </w:r>
       <w:r>
         <w:t>.</w:t>
@@ -158,7 +178,13 @@
         </w:numPr>
       </w:pPr>
       <w:r>
-        <w:t>After power on or reset, all memory accesses are by default disabled</w:t>
+        <w:t xml:space="preserve">After power on or reset, all memory </w:t>
+      </w:r>
+      <w:r>
+        <w:t>tests</w:t>
+      </w:r>
+      <w:r>
+        <w:t xml:space="preserve"> are by default disabled</w:t>
       </w:r>
     </w:p>
     <w:p>
@@ -370,6 +396,19 @@
         <w:t xml:space="preserve"> and optionally continuously loop on 1 peek and/or 1 poke. </w:t>
       </w:r>
     </w:p>
+    <w:p/>
+    <w:p>
+      <w:pPr>
+        <w:pStyle w:val="ListParagraph"/>
+        <w:numPr>
+          <w:ilvl w:val="0"/>
+          <w:numId w:val="1"/>
+        </w:numPr>
+      </w:pPr>
+      <w:r>
+        <w:t xml:space="preserve">FLASH </w:t>
+      </w:r>
+    </w:p>
     <w:p>
       <w:pPr>
         <w:pStyle w:val="ListParagraph"/>
@@ -379,10 +418,21 @@
         </w:numPr>
       </w:pPr>
       <w:r>
-        <w:t>If continuously looping on either a peek and/or a poke, all other tests will be disabled</w:t>
-      </w:r>
-    </w:p>
-    <w:p/>
+        <w:t>Via a serial port command, the software shall be able to enable any specific read</w:t>
+      </w:r>
+    </w:p>
+    <w:p>
+      <w:pPr>
+        <w:pStyle w:val="ListParagraph"/>
+        <w:numPr>
+          <w:ilvl w:val="1"/>
+          <w:numId w:val="1"/>
+        </w:numPr>
+      </w:pPr>
+      <w:r>
+        <w:t>Via a serial port command, the software shall be able to enable all reads</w:t>
+      </w:r>
+    </w:p>
     <w:p>
       <w:pPr>
         <w:pStyle w:val="ListParagraph"/>
@@ -392,51 +442,7 @@
         </w:numPr>
       </w:pPr>
       <w:r>
-        <w:t xml:space="preserve">FLASH </w:t>
-      </w:r>
-    </w:p>
-    <w:p>
-      <w:pPr>
-        <w:pStyle w:val="ListParagraph"/>
-        <w:numPr>
-          <w:ilvl w:val="1"/>
-          <w:numId w:val="1"/>
-        </w:numPr>
-      </w:pPr>
-      <w:r>
-        <w:t>Via a serial port command, the software shall be able to enable any specific read</w:t>
-      </w:r>
-    </w:p>
-    <w:p>
-      <w:pPr>
-        <w:pStyle w:val="ListParagraph"/>
-        <w:numPr>
-          <w:ilvl w:val="1"/>
-          <w:numId w:val="1"/>
-        </w:numPr>
-      </w:pPr>
-      <w:r>
         <w:lastRenderedPageBreak/>
-        <w:t xml:space="preserve">Via a serial port command, the software shall be able to </w:t>
-      </w:r>
-      <w:proofErr w:type="gramStart"/>
-      <w:r>
-        <w:t>enable  all</w:t>
-      </w:r>
-      <w:proofErr w:type="gramEnd"/>
-      <w:r>
-        <w:t xml:space="preserve"> reads</w:t>
-      </w:r>
-    </w:p>
-    <w:p>
-      <w:pPr>
-        <w:pStyle w:val="ListParagraph"/>
-        <w:numPr>
-          <w:ilvl w:val="0"/>
-          <w:numId w:val="1"/>
-        </w:numPr>
-      </w:pPr>
-      <w:r>
         <w:t>RAM</w:t>
       </w:r>
     </w:p>
@@ -1335,51 +1341,51 @@
               <w:jc w:val="center"/>
             </w:pPr>
             <w:r>
+              <w:t>0E</w:t>
+            </w:r>
+          </w:p>
+        </w:tc>
+        <w:tc>
+          <w:tcPr>
+            <w:tcW w:w="2060" w:type="dxa"/>
+          </w:tcPr>
+          <w:p>
+            <w:pPr>
+              <w:jc w:val="center"/>
+            </w:pPr>
+            <w:r>
+              <w:t>0x11001C</w:t>
+            </w:r>
+          </w:p>
+        </w:tc>
+        <w:tc>
+          <w:tcPr>
+            <w:tcW w:w="1980" w:type="dxa"/>
+          </w:tcPr>
+          <w:p>
+            <w:pPr>
+              <w:jc w:val="center"/>
+            </w:pPr>
+            <w:r>
+              <w:t>0x2000</w:t>
+            </w:r>
+          </w:p>
+        </w:tc>
+      </w:tr>
+      <w:tr>
+        <w:trPr>
+          <w:jc w:val="center"/>
+        </w:trPr>
+        <w:tc>
+          <w:tcPr>
+            <w:tcW w:w="1625" w:type="dxa"/>
+          </w:tcPr>
+          <w:p>
+            <w:pPr>
+              <w:jc w:val="center"/>
+            </w:pPr>
+            <w:r>
               <w:lastRenderedPageBreak/>
-              <w:t>0E</w:t>
-            </w:r>
-          </w:p>
-        </w:tc>
-        <w:tc>
-          <w:tcPr>
-            <w:tcW w:w="2060" w:type="dxa"/>
-          </w:tcPr>
-          <w:p>
-            <w:pPr>
-              <w:jc w:val="center"/>
-            </w:pPr>
-            <w:r>
-              <w:t>0x11001C</w:t>
-            </w:r>
-          </w:p>
-        </w:tc>
-        <w:tc>
-          <w:tcPr>
-            <w:tcW w:w="1980" w:type="dxa"/>
-          </w:tcPr>
-          <w:p>
-            <w:pPr>
-              <w:jc w:val="center"/>
-            </w:pPr>
-            <w:r>
-              <w:t>0x2000</w:t>
-            </w:r>
-          </w:p>
-        </w:tc>
-      </w:tr>
-      <w:tr>
-        <w:trPr>
-          <w:jc w:val="center"/>
-        </w:trPr>
-        <w:tc>
-          <w:tcPr>
-            <w:tcW w:w="1625" w:type="dxa"/>
-          </w:tcPr>
-          <w:p>
-            <w:pPr>
-              <w:jc w:val="center"/>
-            </w:pPr>
-            <w:r>
               <w:t>0F</w:t>
             </w:r>
           </w:p>
@@ -2918,38 +2924,38 @@
               <w:jc w:val="center"/>
             </w:pPr>
             <w:r>
+              <w:t>12</w:t>
+            </w:r>
+          </w:p>
+        </w:tc>
+        <w:tc>
+          <w:tcPr>
+            <w:tcW w:w="1795" w:type="dxa"/>
+          </w:tcPr>
+          <w:p>
+            <w:pPr>
+              <w:jc w:val="center"/>
+            </w:pPr>
+            <w:r>
+              <w:t>0xFFFE</w:t>
+            </w:r>
+          </w:p>
+        </w:tc>
+      </w:tr>
+      <w:tr>
+        <w:trPr>
+          <w:jc w:val="center"/>
+        </w:trPr>
+        <w:tc>
+          <w:tcPr>
+            <w:tcW w:w="1805" w:type="dxa"/>
+          </w:tcPr>
+          <w:p>
+            <w:pPr>
+              <w:jc w:val="center"/>
+            </w:pPr>
+            <w:r>
               <w:lastRenderedPageBreak/>
-              <w:t>12</w:t>
-            </w:r>
-          </w:p>
-        </w:tc>
-        <w:tc>
-          <w:tcPr>
-            <w:tcW w:w="1795" w:type="dxa"/>
-          </w:tcPr>
-          <w:p>
-            <w:pPr>
-              <w:jc w:val="center"/>
-            </w:pPr>
-            <w:r>
-              <w:t>0xFFFE</w:t>
-            </w:r>
-          </w:p>
-        </w:tc>
-      </w:tr>
-      <w:tr>
-        <w:trPr>
-          <w:jc w:val="center"/>
-        </w:trPr>
-        <w:tc>
-          <w:tcPr>
-            <w:tcW w:w="1805" w:type="dxa"/>
-          </w:tcPr>
-          <w:p>
-            <w:pPr>
-              <w:jc w:val="center"/>
-            </w:pPr>
-            <w:r>
               <w:t>13</w:t>
             </w:r>
           </w:p>
@@ -4257,38 +4263,38 @@
               <w:jc w:val="center"/>
             </w:pPr>
             <w:r>
+              <w:t>18</w:t>
+            </w:r>
+          </w:p>
+        </w:tc>
+        <w:tc>
+          <w:tcPr>
+            <w:tcW w:w="1790" w:type="dxa"/>
+          </w:tcPr>
+          <w:p>
+            <w:pPr>
+              <w:jc w:val="center"/>
+            </w:pPr>
+            <w:r>
+              <w:t>0xFFBF</w:t>
+            </w:r>
+          </w:p>
+        </w:tc>
+      </w:tr>
+      <w:tr>
+        <w:trPr>
+          <w:jc w:val="center"/>
+        </w:trPr>
+        <w:tc>
+          <w:tcPr>
+            <w:tcW w:w="1535" w:type="dxa"/>
+          </w:tcPr>
+          <w:p>
+            <w:pPr>
+              <w:jc w:val="center"/>
+            </w:pPr>
+            <w:r>
               <w:lastRenderedPageBreak/>
-              <w:t>18</w:t>
-            </w:r>
-          </w:p>
-        </w:tc>
-        <w:tc>
-          <w:tcPr>
-            <w:tcW w:w="1790" w:type="dxa"/>
-          </w:tcPr>
-          <w:p>
-            <w:pPr>
-              <w:jc w:val="center"/>
-            </w:pPr>
-            <w:r>
-              <w:t>0xFFBF</w:t>
-            </w:r>
-          </w:p>
-        </w:tc>
-      </w:tr>
-      <w:tr>
-        <w:trPr>
-          <w:jc w:val="center"/>
-        </w:trPr>
-        <w:tc>
-          <w:tcPr>
-            <w:tcW w:w="1535" w:type="dxa"/>
-          </w:tcPr>
-          <w:p>
-            <w:pPr>
-              <w:jc w:val="center"/>
-            </w:pPr>
-            <w:r>
               <w:t>19</w:t>
             </w:r>
           </w:p>
@@ -5342,22 +5348,49 @@
         </w:numPr>
       </w:pPr>
       <w:r>
-        <w:t>After an entire</w:t>
-      </w:r>
-      <w:r>
-        <w:t xml:space="preserve"> valid</w:t>
-      </w:r>
-      <w:r>
-        <w:t xml:space="preserve"> command is received, the following will be sent from the </w:t>
+        <w:t xml:space="preserve">When an invalid command is received, the software shall respond with </w:t>
+      </w:r>
+      <w:r>
+        <w:rPr>
+          <w:b/>
+        </w:rPr>
+        <w:t>&lt;</w:t>
+      </w:r>
+      <w:r>
+        <w:rPr>
+          <w:b/>
+        </w:rPr>
+        <w:t>INV</w:t>
+      </w:r>
+      <w:r>
+        <w:rPr>
+          <w:b/>
+        </w:rPr>
+        <w:t>&gt;</w:t>
+      </w:r>
+      <w:r>
+        <w:rPr>
+          <w:b/>
+        </w:rPr>
+        <w:t xml:space="preserve"> </w:t>
+      </w:r>
+    </w:p>
+    <w:p>
+      <w:pPr>
+        <w:pStyle w:val="ListParagraph"/>
+        <w:numPr>
+          <w:ilvl w:val="0"/>
+          <w:numId w:val="4"/>
+        </w:numPr>
+      </w:pPr>
+      <w:r>
+        <w:t xml:space="preserve">To enable all FLASH reads, the following shall be sent to the </w:t>
       </w:r>
       <w:proofErr w:type="spellStart"/>
       <w:r>
         <w:t>HiDAC</w:t>
       </w:r>
       <w:proofErr w:type="spellEnd"/>
-      <w:r>
-        <w:t xml:space="preserve"> software:</w:t>
-      </w:r>
     </w:p>
     <w:p>
       <w:pPr>
@@ -5366,6 +5399,97 @@
           <w:ilvl w:val="1"/>
           <w:numId w:val="4"/>
         </w:numPr>
+        <w:rPr>
+          <w:b/>
+        </w:rPr>
+      </w:pPr>
+      <w:r>
+        <w:rPr>
+          <w:b/>
+        </w:rPr>
+        <w:lastRenderedPageBreak/>
+        <w:t>&lt;</w:t>
+      </w:r>
+      <w:proofErr w:type="gramStart"/>
+      <w:r>
+        <w:rPr>
+          <w:b/>
+        </w:rPr>
+        <w:t>F</w:t>
+      </w:r>
+      <w:r>
+        <w:rPr>
+          <w:b/>
+        </w:rPr>
+        <w:t>L</w:t>
+      </w:r>
+      <w:r>
+        <w:rPr>
+          <w:b/>
+        </w:rPr>
+        <w:t>A</w:t>
+      </w:r>
+      <w:r>
+        <w:rPr>
+          <w:b/>
+        </w:rPr>
+        <w:t>,</w:t>
+      </w:r>
+      <w:r>
+        <w:rPr>
+          <w:b/>
+        </w:rPr>
+        <w:t>FF</w:t>
+      </w:r>
+      <w:proofErr w:type="gramEnd"/>
+      <w:r>
+        <w:rPr>
+          <w:b/>
+        </w:rPr>
+        <w:t>&gt;</w:t>
+      </w:r>
+      <w:r>
+        <w:rPr>
+          <w:b/>
+        </w:rPr>
+        <w:t xml:space="preserve"> </w:t>
+      </w:r>
+    </w:p>
+    <w:p>
+      <w:pPr>
+        <w:pStyle w:val="ListParagraph"/>
+        <w:numPr>
+          <w:ilvl w:val="0"/>
+          <w:numId w:val="4"/>
+        </w:numPr>
+      </w:pPr>
+      <w:r>
+        <w:t xml:space="preserve">To enable a specific FLASH </w:t>
+      </w:r>
+      <w:proofErr w:type="gramStart"/>
+      <w:r>
+        <w:t>read</w:t>
+      </w:r>
+      <w:proofErr w:type="gramEnd"/>
+      <w:r>
+        <w:t xml:space="preserve">, the following shall be sent to the </w:t>
+      </w:r>
+      <w:proofErr w:type="spellStart"/>
+      <w:r>
+        <w:t>HiDAC</w:t>
+      </w:r>
+      <w:proofErr w:type="spellEnd"/>
+    </w:p>
+    <w:p>
+      <w:pPr>
+        <w:pStyle w:val="ListParagraph"/>
+        <w:numPr>
+          <w:ilvl w:val="1"/>
+          <w:numId w:val="4"/>
+        </w:numPr>
+        <w:rPr>
+          <w:b/>
+        </w:rPr>
       </w:pPr>
       <w:r>
         <w:rPr>
@@ -5379,7 +5503,19 @@
         <w:rPr>
           <w:b/>
         </w:rPr>
-        <w:t>OK</w:t>
+        <w:t>F</w:t>
+      </w:r>
+      <w:r>
+        <w:rPr>
+          <w:b/>
+        </w:rPr>
+        <w:t>L</w:t>
+      </w:r>
+      <w:r>
+        <w:rPr>
+          <w:b/>
+        </w:rPr>
+        <w:t>A</w:t>
       </w:r>
       <w:r>
         <w:rPr>
@@ -5391,42 +5527,38 @@
         <w:rPr>
           <w:b/>
         </w:rPr>
-        <w:t>n</w:t>
-      </w:r>
+        <w:t>nn</w:t>
+      </w:r>
+      <w:proofErr w:type="spellEnd"/>
       <w:proofErr w:type="gramEnd"/>
       <w:r>
         <w:rPr>
           <w:b/>
         </w:rPr>
-        <w:t>.n</w:t>
+        <w:t>&gt;</w:t>
+      </w:r>
+      <w:r>
+        <w:rPr>
+          <w:b/>
+        </w:rPr>
+        <w:t xml:space="preserve"> </w:t>
+      </w:r>
+      <w:r>
+        <w:t>where “</w:t>
+      </w:r>
+      <w:proofErr w:type="spellStart"/>
+      <w:r>
+        <w:t>nn</w:t>
       </w:r>
       <w:proofErr w:type="spellEnd"/>
       <w:r>
-        <w:rPr>
-          <w:b/>
-        </w:rPr>
-        <w:t>&gt;</w:t>
-      </w:r>
-      <w:r>
-        <w:rPr>
-          <w:b/>
-        </w:rPr>
-        <w:t xml:space="preserve"> </w:t>
-      </w:r>
-      <w:r>
-        <w:t>whe</w:t>
-      </w:r>
-      <w:r>
-        <w:t>re “</w:t>
-      </w:r>
-      <w:proofErr w:type="spellStart"/>
-      <w:r>
-        <w:t>n.n</w:t>
-      </w:r>
-      <w:proofErr w:type="spellEnd"/>
-      <w:r>
-        <w:t>” is the software version</w:t>
-      </w:r>
+        <w:t>” is the index number of the FLASH location found in Table 1</w:t>
+      </w:r>
+    </w:p>
+    <w:p>
+      <w:pPr>
+        <w:pStyle w:val="ListParagraph"/>
+      </w:pPr>
     </w:p>
     <w:p>
       <w:pPr>
@@ -5437,20 +5569,13 @@
         </w:numPr>
       </w:pPr>
       <w:r>
-        <w:lastRenderedPageBreak/>
-        <w:t xml:space="preserve">After </w:t>
-      </w:r>
-      <w:r>
-        <w:t xml:space="preserve">an entire invalid command is received, the following will be sent from the </w:t>
+        <w:t xml:space="preserve">To enable all RAM reads and writes, the following shall be sent to the </w:t>
       </w:r>
       <w:proofErr w:type="spellStart"/>
       <w:r>
         <w:t>HiDAC</w:t>
       </w:r>
       <w:proofErr w:type="spellEnd"/>
-      <w:r>
-        <w:t xml:space="preserve"> software:</w:t>
-      </w:r>
     </w:p>
     <w:p>
       <w:pPr>
@@ -5459,6 +5584,90 @@
           <w:ilvl w:val="1"/>
           <w:numId w:val="4"/>
         </w:numPr>
+        <w:rPr>
+          <w:b/>
+        </w:rPr>
+      </w:pPr>
+      <w:r>
+        <w:rPr>
+          <w:b/>
+        </w:rPr>
+        <w:t>&lt;</w:t>
+      </w:r>
+      <w:proofErr w:type="gramStart"/>
+      <w:r>
+        <w:rPr>
+          <w:b/>
+        </w:rPr>
+        <w:t>RA</w:t>
+      </w:r>
+      <w:r>
+        <w:rPr>
+          <w:b/>
+        </w:rPr>
+        <w:t>M</w:t>
+      </w:r>
+      <w:r>
+        <w:rPr>
+          <w:b/>
+        </w:rPr>
+        <w:t>,</w:t>
+      </w:r>
+      <w:r>
+        <w:rPr>
+          <w:b/>
+        </w:rPr>
+        <w:t>FF</w:t>
+      </w:r>
+      <w:proofErr w:type="gramEnd"/>
+      <w:r>
+        <w:rPr>
+          <w:b/>
+        </w:rPr>
+        <w:t>&gt;</w:t>
+      </w:r>
+      <w:r>
+        <w:rPr>
+          <w:b/>
+        </w:rPr>
+        <w:t xml:space="preserve"> </w:t>
+      </w:r>
+    </w:p>
+    <w:p>
+      <w:pPr>
+        <w:pStyle w:val="ListParagraph"/>
+        <w:numPr>
+          <w:ilvl w:val="0"/>
+          <w:numId w:val="4"/>
+        </w:numPr>
+      </w:pPr>
+      <w:r>
+        <w:t xml:space="preserve">To enable a RAM read and write of specific </w:t>
+      </w:r>
+      <w:proofErr w:type="gramStart"/>
+      <w:r>
+        <w:t>data ,</w:t>
+      </w:r>
+      <w:proofErr w:type="gramEnd"/>
+      <w:r>
+        <w:t xml:space="preserve"> the following shall be sent to the </w:t>
+      </w:r>
+      <w:proofErr w:type="spellStart"/>
+      <w:r>
+        <w:t>HiDAC</w:t>
+      </w:r>
+      <w:proofErr w:type="spellEnd"/>
+    </w:p>
+    <w:p>
+      <w:pPr>
+        <w:pStyle w:val="ListParagraph"/>
+        <w:numPr>
+          <w:ilvl w:val="1"/>
+          <w:numId w:val="4"/>
+        </w:numPr>
+        <w:rPr>
+          <w:b/>
+        </w:rPr>
       </w:pPr>
       <w:r>
         <w:rPr>
@@ -5472,7 +5681,13 @@
         <w:rPr>
           <w:b/>
         </w:rPr>
-        <w:t>INV</w:t>
+        <w:t>RA</w:t>
+      </w:r>
+      <w:r>
+        <w:rPr>
+          <w:b/>
+        </w:rPr>
+        <w:t>M</w:t>
       </w:r>
       <w:r>
         <w:rPr>
@@ -5484,41 +5699,35 @@
         <w:rPr>
           <w:b/>
         </w:rPr>
-        <w:t>n</w:t>
-      </w:r>
+        <w:t>nn</w:t>
+      </w:r>
+      <w:proofErr w:type="spellEnd"/>
       <w:proofErr w:type="gramEnd"/>
       <w:r>
         <w:rPr>
           <w:b/>
         </w:rPr>
-        <w:t>.n</w:t>
+        <w:t>&gt;</w:t>
+      </w:r>
+      <w:r>
+        <w:rPr>
+          <w:b/>
+        </w:rPr>
+        <w:t xml:space="preserve">  </w:t>
+      </w:r>
+      <w:r>
+        <w:t>where</w:t>
+      </w:r>
+      <w:r>
+        <w:t xml:space="preserve"> “</w:t>
+      </w:r>
+      <w:proofErr w:type="spellStart"/>
+      <w:r>
+        <w:t>nn</w:t>
       </w:r>
       <w:proofErr w:type="spellEnd"/>
       <w:r>
-        <w:rPr>
-          <w:b/>
-        </w:rPr>
-        <w:t>&gt;</w:t>
-      </w:r>
-      <w:r>
-        <w:rPr>
-          <w:b/>
-        </w:rPr>
-        <w:t xml:space="preserve"> </w:t>
-      </w:r>
-      <w:r>
-        <w:t>whe</w:t>
-      </w:r>
-      <w:r>
-        <w:t>re “</w:t>
-      </w:r>
-      <w:proofErr w:type="spellStart"/>
-      <w:r>
-        <w:t>n.n</w:t>
-      </w:r>
-      <w:proofErr w:type="spellEnd"/>
-      <w:r>
-        <w:t>” is the software version</w:t>
+        <w:t>” is the index found in Table 2</w:t>
       </w:r>
     </w:p>
     <w:p>
@@ -5535,7 +5744,7 @@
         </w:numPr>
       </w:pPr>
       <w:r>
-        <w:t xml:space="preserve">To enable all FLASH reads, the following shall be sent to the </w:t>
+        <w:t xml:space="preserve">To enable all NVRAM reads and writes, the following shall be sent to the </w:t>
       </w:r>
       <w:proofErr w:type="spellStart"/>
       <w:r>
@@ -5565,19 +5774,13 @@
         <w:rPr>
           <w:b/>
         </w:rPr>
-        <w:t>F</w:t>
-      </w:r>
-      <w:r>
-        <w:rPr>
-          <w:b/>
-        </w:rPr>
-        <w:t>L</w:t>
-      </w:r>
-      <w:r>
-        <w:rPr>
-          <w:b/>
-        </w:rPr>
-        <w:t>A</w:t>
+        <w:t>NV</w:t>
+      </w:r>
+      <w:r>
+        <w:rPr>
+          <w:b/>
+        </w:rPr>
+        <w:t>R</w:t>
       </w:r>
       <w:r>
         <w:rPr>
@@ -5614,15 +5817,15 @@
         </w:numPr>
       </w:pPr>
       <w:r>
-        <w:t xml:space="preserve">To enable a specific FLASH </w:t>
+        <w:t xml:space="preserve">To enable a RAM read and write of specific </w:t>
       </w:r>
       <w:proofErr w:type="gramStart"/>
       <w:r>
-        <w:t>read</w:t>
+        <w:t>data ,</w:t>
       </w:r>
       <w:proofErr w:type="gramEnd"/>
       <w:r>
-        <w:t xml:space="preserve">, the following shall be sent to the </w:t>
+        <w:t xml:space="preserve"> the following shall be sent to the </w:t>
       </w:r>
       <w:proofErr w:type="spellStart"/>
       <w:r>
@@ -5653,19 +5856,7 @@
         <w:rPr>
           <w:b/>
         </w:rPr>
-        <w:t>F</w:t>
-      </w:r>
-      <w:r>
-        <w:rPr>
-          <w:b/>
-        </w:rPr>
-        <w:t>L</w:t>
-      </w:r>
-      <w:r>
-        <w:rPr>
-          <w:b/>
-        </w:rPr>
-        <w:t>A</w:t>
+        <w:t>NVR</w:t>
       </w:r>
       <w:r>
         <w:rPr>
@@ -5691,10 +5882,13 @@
         <w:rPr>
           <w:b/>
         </w:rPr>
-        <w:t xml:space="preserve"> </w:t>
-      </w:r>
-      <w:r>
-        <w:t>where “</w:t>
+        <w:t xml:space="preserve">  </w:t>
+      </w:r>
+      <w:r>
+        <w:t>where</w:t>
+      </w:r>
+      <w:r>
+        <w:t xml:space="preserve"> “</w:t>
       </w:r>
       <w:proofErr w:type="spellStart"/>
       <w:r>
@@ -5702,7 +5896,7 @@
       </w:r>
       <w:proofErr w:type="spellEnd"/>
       <w:r>
-        <w:t>” is the index number of the FLASH location found in Table 1</w:t>
+        <w:t>” is the index found in Table 3</w:t>
       </w:r>
     </w:p>
     <w:p>
@@ -5719,7 +5913,7 @@
         </w:numPr>
       </w:pPr>
       <w:r>
-        <w:t xml:space="preserve">To enable all RAM reads and writes, the following shall be sent to the </w:t>
+        <w:t xml:space="preserve">To enable all RTC reads and writes, the following shall be sent to the </w:t>
       </w:r>
       <w:proofErr w:type="spellStart"/>
       <w:r>
@@ -5749,13 +5943,7 @@
         <w:rPr>
           <w:b/>
         </w:rPr>
-        <w:t>RA</w:t>
-      </w:r>
-      <w:r>
-        <w:rPr>
-          <w:b/>
-        </w:rPr>
-        <w:t>M</w:t>
+        <w:t>RTC</w:t>
       </w:r>
       <w:r>
         <w:rPr>
@@ -5792,7 +5980,7 @@
         </w:numPr>
       </w:pPr>
       <w:r>
-        <w:t xml:space="preserve">To enable a RAM read and write of specific </w:t>
+        <w:t xml:space="preserve">To enable a RTC read and write of specific </w:t>
       </w:r>
       <w:proofErr w:type="gramStart"/>
       <w:r>
@@ -5831,13 +6019,13 @@
         <w:rPr>
           <w:b/>
         </w:rPr>
-        <w:t>RA</w:t>
-      </w:r>
-      <w:r>
-        <w:rPr>
-          <w:b/>
-        </w:rPr>
-        <w:t>M</w:t>
+        <w:t>R</w:t>
+      </w:r>
+      <w:r>
+        <w:rPr>
+          <w:b/>
+        </w:rPr>
+        <w:t>TC</w:t>
       </w:r>
       <w:r>
         <w:rPr>
@@ -5877,12 +6065,14 @@
       </w:r>
       <w:proofErr w:type="spellEnd"/>
       <w:r>
-        <w:t>” is the index found in Table 2</w:t>
-      </w:r>
-    </w:p>
-    <w:p>
-      <w:pPr>
-        <w:pStyle w:val="ListParagraph"/>
+        <w:t>” is the index found in Table 4</w:t>
+      </w:r>
+    </w:p>
+    <w:p>
+      <w:pPr>
+        <w:rPr>
+          <w:b/>
+        </w:rPr>
       </w:pPr>
     </w:p>
     <w:p>
@@ -5892,15 +6082,31 @@
           <w:ilvl w:val="0"/>
           <w:numId w:val="4"/>
         </w:numPr>
-      </w:pPr>
-      <w:r>
-        <w:t xml:space="preserve">To enable all NVRAM reads and writes, the following shall be sent to the </w:t>
-      </w:r>
-      <w:proofErr w:type="spellStart"/>
-      <w:r>
-        <w:t>HiDAC</w:t>
-      </w:r>
-      <w:proofErr w:type="spellEnd"/>
+        <w:rPr>
+          <w:b/>
+        </w:rPr>
+      </w:pPr>
+      <w:r>
+        <w:t>For requirements 6 – 13, when a test is enabled, it executes 1 time only regardless of pass or fa</w:t>
+      </w:r>
+      <w:r>
+        <w:t>il condition.</w:t>
+      </w:r>
+    </w:p>
+    <w:p>
+      <w:pPr>
+        <w:pStyle w:val="ListParagraph"/>
+        <w:numPr>
+          <w:ilvl w:val="0"/>
+          <w:numId w:val="4"/>
+        </w:numPr>
+      </w:pPr>
+      <w:r>
+        <w:t xml:space="preserve">For </w:t>
+      </w:r>
+      <w:r>
+        <w:t>requirements 6 – 13, when a test is enabled and passes, the following is sent back to the PC via the serial port</w:t>
+      </w:r>
     </w:p>
     <w:p>
       <w:pPr>
@@ -5919,11 +6125,168 @@
         </w:rPr>
         <w:t>&lt;</w:t>
       </w:r>
+      <w:proofErr w:type="spellStart"/>
       <w:proofErr w:type="gramStart"/>
       <w:r>
         <w:rPr>
           <w:b/>
         </w:rPr>
+        <w:t>FL</w:t>
+      </w:r>
+      <w:r>
+        <w:rPr>
+          <w:b/>
+        </w:rPr>
+        <w:t>A</w:t>
+      </w:r>
+      <w:r>
+        <w:rPr>
+          <w:b/>
+        </w:rPr>
+        <w:t>,</w:t>
+      </w:r>
+      <w:r>
+        <w:rPr>
+          <w:b/>
+        </w:rPr>
+        <w:t>PASS</w:t>
+      </w:r>
+      <w:proofErr w:type="gramEnd"/>
+      <w:r>
+        <w:rPr>
+          <w:b/>
+        </w:rPr>
+        <w:t>,</w:t>
+      </w:r>
+      <w:r>
+        <w:rPr>
+          <w:b/>
+        </w:rPr>
+        <w:t>eeee</w:t>
+      </w:r>
+      <w:proofErr w:type="spellEnd"/>
+      <w:r>
+        <w:rPr>
+          <w:b/>
+        </w:rPr>
+        <w:t>&gt;</w:t>
+      </w:r>
+      <w:r>
+        <w:t xml:space="preserve"> where </w:t>
+      </w:r>
+      <w:proofErr w:type="spellStart"/>
+      <w:r>
+        <w:t>eeee</w:t>
+      </w:r>
+      <w:proofErr w:type="spellEnd"/>
+      <w:r>
+        <w:t xml:space="preserve"> is the expected value.</w:t>
+      </w:r>
+    </w:p>
+    <w:p>
+      <w:pPr>
+        <w:pStyle w:val="ListParagraph"/>
+        <w:numPr>
+          <w:ilvl w:val="1"/>
+          <w:numId w:val="4"/>
+        </w:numPr>
+        <w:rPr>
+          <w:b/>
+        </w:rPr>
+      </w:pPr>
+      <w:r>
+        <w:rPr>
+          <w:b/>
+        </w:rPr>
+        <w:t>&lt;</w:t>
+      </w:r>
+      <w:proofErr w:type="spellStart"/>
+      <w:proofErr w:type="gramStart"/>
+      <w:r>
+        <w:rPr>
+          <w:b/>
+        </w:rPr>
+        <w:t>RA</w:t>
+      </w:r>
+      <w:r>
+        <w:rPr>
+          <w:b/>
+        </w:rPr>
+        <w:t>M</w:t>
+      </w:r>
+      <w:r>
+        <w:rPr>
+          <w:b/>
+        </w:rPr>
+        <w:t>,</w:t>
+      </w:r>
+      <w:r>
+        <w:rPr>
+          <w:b/>
+        </w:rPr>
+        <w:t>PASS</w:t>
+      </w:r>
+      <w:proofErr w:type="gramEnd"/>
+      <w:r>
+        <w:rPr>
+          <w:b/>
+        </w:rPr>
+        <w:t>,</w:t>
+      </w:r>
+      <w:r>
+        <w:rPr>
+          <w:b/>
+        </w:rPr>
+        <w:t>eeee</w:t>
+      </w:r>
+      <w:proofErr w:type="spellEnd"/>
+      <w:r>
+        <w:rPr>
+          <w:b/>
+        </w:rPr>
+        <w:t>&gt;</w:t>
+      </w:r>
+      <w:r>
+        <w:rPr>
+          <w:b/>
+        </w:rPr>
+        <w:t xml:space="preserve"> </w:t>
+      </w:r>
+      <w:r>
+        <w:t xml:space="preserve">where </w:t>
+      </w:r>
+      <w:proofErr w:type="spellStart"/>
+      <w:r>
+        <w:t>eeee</w:t>
+      </w:r>
+      <w:proofErr w:type="spellEnd"/>
+      <w:r>
+        <w:t xml:space="preserve"> is the expected value.</w:t>
+      </w:r>
+    </w:p>
+    <w:p>
+      <w:pPr>
+        <w:pStyle w:val="ListParagraph"/>
+        <w:numPr>
+          <w:ilvl w:val="1"/>
+          <w:numId w:val="4"/>
+        </w:numPr>
+        <w:rPr>
+          <w:b/>
+        </w:rPr>
+      </w:pPr>
+      <w:r>
+        <w:rPr>
+          <w:b/>
+        </w:rPr>
+        <w:t>&lt;</w:t>
+      </w:r>
+      <w:proofErr w:type="spellStart"/>
+      <w:proofErr w:type="gramStart"/>
+      <w:r>
+        <w:rPr>
+          <w:b/>
+        </w:rPr>
         <w:t>NV</w:t>
       </w:r>
       <w:r>
@@ -5942,13 +6305,26 @@
         <w:rPr>
           <w:b/>
         </w:rPr>
-        <w:t>FF</w:t>
+        <w:t>PASS</w:t>
       </w:r>
       <w:proofErr w:type="gramEnd"/>
       <w:r>
         <w:rPr>
           <w:b/>
         </w:rPr>
+        <w:t>,</w:t>
+      </w:r>
+      <w:r>
+        <w:rPr>
+          <w:b/>
+        </w:rPr>
+        <w:t>eeee</w:t>
+      </w:r>
+      <w:proofErr w:type="spellEnd"/>
+      <w:r>
+        <w:rPr>
+          <w:b/>
+        </w:rPr>
         <w:t>&gt;</w:t>
       </w:r>
       <w:r>
@@ -5957,6 +6333,107 @@
         </w:rPr>
         <w:t xml:space="preserve"> </w:t>
       </w:r>
+      <w:r>
+        <w:t xml:space="preserve">where </w:t>
+      </w:r>
+      <w:proofErr w:type="spellStart"/>
+      <w:r>
+        <w:t>eeee</w:t>
+      </w:r>
+      <w:proofErr w:type="spellEnd"/>
+      <w:r>
+        <w:t xml:space="preserve"> is the expected value.</w:t>
+      </w:r>
+    </w:p>
+    <w:p>
+      <w:pPr>
+        <w:pStyle w:val="ListParagraph"/>
+        <w:numPr>
+          <w:ilvl w:val="1"/>
+          <w:numId w:val="4"/>
+        </w:numPr>
+        <w:rPr>
+          <w:b/>
+        </w:rPr>
+      </w:pPr>
+      <w:r>
+        <w:rPr>
+          <w:b/>
+        </w:rPr>
+        <w:t>&lt;</w:t>
+      </w:r>
+      <w:proofErr w:type="spellStart"/>
+      <w:proofErr w:type="gramStart"/>
+      <w:r>
+        <w:rPr>
+          <w:b/>
+        </w:rPr>
+        <w:t>RT</w:t>
+      </w:r>
+      <w:r>
+        <w:rPr>
+          <w:b/>
+        </w:rPr>
+        <w:t>C</w:t>
+      </w:r>
+      <w:r>
+        <w:rPr>
+          <w:b/>
+        </w:rPr>
+        <w:t>,</w:t>
+      </w:r>
+      <w:r>
+        <w:rPr>
+          <w:b/>
+        </w:rPr>
+        <w:t>PASS</w:t>
+      </w:r>
+      <w:proofErr w:type="gramEnd"/>
+      <w:r>
+        <w:rPr>
+          <w:b/>
+        </w:rPr>
+        <w:t>,</w:t>
+      </w:r>
+      <w:r>
+        <w:rPr>
+          <w:b/>
+        </w:rPr>
+        <w:t>ee</w:t>
+      </w:r>
+      <w:proofErr w:type="spellEnd"/>
+      <w:r>
+        <w:rPr>
+          <w:b/>
+        </w:rPr>
+        <w:t>&gt;</w:t>
+      </w:r>
+      <w:r>
+        <w:rPr>
+          <w:b/>
+        </w:rPr>
+        <w:t xml:space="preserve"> </w:t>
+      </w:r>
+      <w:r>
+        <w:t xml:space="preserve">where </w:t>
+      </w:r>
+      <w:proofErr w:type="spellStart"/>
+      <w:r>
+        <w:t>ee</w:t>
+      </w:r>
+      <w:proofErr w:type="spellEnd"/>
+      <w:r>
+        <w:t xml:space="preserve"> is the expected value. NOTE: RTC accesses are 8 bits</w:t>
+      </w:r>
+    </w:p>
+    <w:p>
+      <w:pPr>
+        <w:pStyle w:val="ListParagraph"/>
+        <w:ind w:left="1440"/>
+        <w:rPr>
+          <w:b/>
+        </w:rPr>
+      </w:pPr>
     </w:p>
     <w:p>
       <w:pPr>
@@ -5967,21 +6444,11 @@
         </w:numPr>
       </w:pPr>
       <w:r>
-        <w:t xml:space="preserve">To enable a RAM read and write of specific </w:t>
-      </w:r>
-      <w:proofErr w:type="gramStart"/>
-      <w:r>
-        <w:t>data ,</w:t>
-      </w:r>
-      <w:proofErr w:type="gramEnd"/>
-      <w:r>
-        <w:t xml:space="preserve"> the following shall be sent to the </w:t>
-      </w:r>
-      <w:proofErr w:type="spellStart"/>
-      <w:r>
-        <w:t>HiDAC</w:t>
-      </w:r>
-      <w:proofErr w:type="spellEnd"/>
+        <w:t xml:space="preserve">For </w:t>
+      </w:r>
+      <w:r>
+        <w:t>requirements 6 – 13, when a test is enabled and fails, the following is sent back to the PC via the serial port</w:t>
+      </w:r>
     </w:p>
     <w:p>
       <w:pPr>
@@ -5990,9 +6457,6 @@
           <w:ilvl w:val="1"/>
           <w:numId w:val="4"/>
         </w:numPr>
-        <w:rPr>
-          <w:b/>
-        </w:rPr>
       </w:pPr>
       <w:r>
         <w:rPr>
@@ -6006,8 +6470,92 @@
         <w:rPr>
           <w:b/>
         </w:rPr>
-        <w:t>NVR</w:t>
-      </w:r>
+        <w:t>FL</w:t>
+      </w:r>
+      <w:r>
+        <w:rPr>
+          <w:b/>
+        </w:rPr>
+        <w:t>A</w:t>
+      </w:r>
+      <w:r>
+        <w:rPr>
+          <w:b/>
+        </w:rPr>
+        <w:t>,FAIL</w:t>
+      </w:r>
+      <w:proofErr w:type="gramEnd"/>
+      <w:r>
+        <w:rPr>
+          <w:b/>
+        </w:rPr>
+        <w:t>,eeee,aaaa</w:t>
+      </w:r>
+      <w:proofErr w:type="spellEnd"/>
+      <w:r>
+        <w:rPr>
+          <w:b/>
+        </w:rPr>
+        <w:t>&gt;</w:t>
+      </w:r>
+      <w:r>
+        <w:t xml:space="preserve"> where </w:t>
+      </w:r>
+      <w:proofErr w:type="spellStart"/>
+      <w:r>
+        <w:t>eeee</w:t>
+      </w:r>
+      <w:proofErr w:type="spellEnd"/>
+      <w:r>
+        <w:t xml:space="preserve"> is the expected value hex and </w:t>
+      </w:r>
+      <w:proofErr w:type="spellStart"/>
+      <w:r>
+        <w:t>aaaa</w:t>
+      </w:r>
+      <w:proofErr w:type="spellEnd"/>
+      <w:r>
+        <w:t xml:space="preserve"> is the actual value (hex)</w:t>
+      </w:r>
+      <w:r>
+        <w:t>.</w:t>
+      </w:r>
+    </w:p>
+    <w:p>
+      <w:pPr>
+        <w:pStyle w:val="ListParagraph"/>
+        <w:numPr>
+          <w:ilvl w:val="1"/>
+          <w:numId w:val="4"/>
+        </w:numPr>
+      </w:pPr>
+      <w:r>
+        <w:rPr>
+          <w:b/>
+        </w:rPr>
+        <w:t>&lt;</w:t>
+      </w:r>
+      <w:proofErr w:type="spellStart"/>
+      <w:proofErr w:type="gramStart"/>
+      <w:r>
+        <w:rPr>
+          <w:b/>
+        </w:rPr>
+        <w:t>RA</w:t>
+      </w:r>
+      <w:r>
+        <w:rPr>
+          <w:b/>
+        </w:rPr>
+        <w:t>M</w:t>
+      </w:r>
+      <w:r>
+        <w:rPr>
+          <w:b/>
+        </w:rPr>
+        <w:t>,FAIL</w:t>
+      </w:r>
+      <w:proofErr w:type="gramEnd"/>
       <w:r>
         <w:rPr>
           <w:b/>
@@ -6018,7 +6566,548 @@
         <w:rPr>
           <w:b/>
         </w:rPr>
-        <w:t>nn</w:t>
+        <w:t>eeee,aaaa</w:t>
+      </w:r>
+      <w:proofErr w:type="spellEnd"/>
+      <w:r>
+        <w:rPr>
+          <w:b/>
+        </w:rPr>
+        <w:t>&gt;</w:t>
+      </w:r>
+      <w:r>
+        <w:t xml:space="preserve"> where </w:t>
+      </w:r>
+      <w:proofErr w:type="spellStart"/>
+      <w:r>
+        <w:t>eeee</w:t>
+      </w:r>
+      <w:proofErr w:type="spellEnd"/>
+      <w:r>
+        <w:t xml:space="preserve"> is the expected value hex and </w:t>
+      </w:r>
+      <w:proofErr w:type="spellStart"/>
+      <w:r>
+        <w:t>aaaa</w:t>
+      </w:r>
+      <w:proofErr w:type="spellEnd"/>
+      <w:r>
+        <w:t xml:space="preserve"> is the actual value (hex)</w:t>
+      </w:r>
+      <w:r>
+        <w:t>.</w:t>
+      </w:r>
+    </w:p>
+    <w:p>
+      <w:pPr>
+        <w:pStyle w:val="ListParagraph"/>
+        <w:numPr>
+          <w:ilvl w:val="1"/>
+          <w:numId w:val="4"/>
+        </w:numPr>
+      </w:pPr>
+      <w:r>
+        <w:rPr>
+          <w:b/>
+        </w:rPr>
+        <w:t>&lt;</w:t>
+      </w:r>
+      <w:proofErr w:type="spellStart"/>
+      <w:proofErr w:type="gramStart"/>
+      <w:r>
+        <w:rPr>
+          <w:b/>
+        </w:rPr>
+        <w:t>NV</w:t>
+      </w:r>
+      <w:r>
+        <w:rPr>
+          <w:b/>
+        </w:rPr>
+        <w:t>R</w:t>
+      </w:r>
+      <w:r>
+        <w:rPr>
+          <w:b/>
+        </w:rPr>
+        <w:t>,FAIL</w:t>
+      </w:r>
+      <w:proofErr w:type="gramEnd"/>
+      <w:r>
+        <w:rPr>
+          <w:b/>
+        </w:rPr>
+        <w:t>,eeee,aaaa</w:t>
+      </w:r>
+      <w:proofErr w:type="spellEnd"/>
+      <w:r>
+        <w:rPr>
+          <w:b/>
+        </w:rPr>
+        <w:t>&gt;</w:t>
+      </w:r>
+      <w:r>
+        <w:t xml:space="preserve"> where </w:t>
+      </w:r>
+      <w:proofErr w:type="spellStart"/>
+      <w:r>
+        <w:t>eeee</w:t>
+      </w:r>
+      <w:proofErr w:type="spellEnd"/>
+      <w:r>
+        <w:t xml:space="preserve"> is the expected value hex and </w:t>
+      </w:r>
+      <w:proofErr w:type="spellStart"/>
+      <w:r>
+        <w:t>aaaa</w:t>
+      </w:r>
+      <w:proofErr w:type="spellEnd"/>
+      <w:r>
+        <w:t xml:space="preserve"> is the actual value (hex)</w:t>
+      </w:r>
+      <w:r>
+        <w:t>.</w:t>
+      </w:r>
+    </w:p>
+    <w:p>
+      <w:pPr>
+        <w:pStyle w:val="ListParagraph"/>
+        <w:numPr>
+          <w:ilvl w:val="1"/>
+          <w:numId w:val="4"/>
+        </w:numPr>
+      </w:pPr>
+      <w:r>
+        <w:rPr>
+          <w:b/>
+        </w:rPr>
+        <w:t>&lt;</w:t>
+      </w:r>
+      <w:proofErr w:type="spellStart"/>
+      <w:proofErr w:type="gramStart"/>
+      <w:r>
+        <w:rPr>
+          <w:b/>
+        </w:rPr>
+        <w:t>RT</w:t>
+      </w:r>
+      <w:r>
+        <w:rPr>
+          <w:b/>
+        </w:rPr>
+        <w:t>C</w:t>
+      </w:r>
+      <w:r>
+        <w:rPr>
+          <w:b/>
+        </w:rPr>
+        <w:t>,FAIL</w:t>
+      </w:r>
+      <w:proofErr w:type="gramEnd"/>
+      <w:r>
+        <w:rPr>
+          <w:b/>
+        </w:rPr>
+        <w:t>,ee,aa</w:t>
+      </w:r>
+      <w:proofErr w:type="spellEnd"/>
+      <w:r>
+        <w:rPr>
+          <w:b/>
+        </w:rPr>
+        <w:t>&gt;</w:t>
+      </w:r>
+      <w:r>
+        <w:t xml:space="preserve"> where </w:t>
+      </w:r>
+      <w:proofErr w:type="spellStart"/>
+      <w:r>
+        <w:t>ee</w:t>
+      </w:r>
+      <w:proofErr w:type="spellEnd"/>
+      <w:r>
+        <w:t xml:space="preserve"> is the expected value hex and aa is the actual value (hex). NOTE: RTC accesses are 8 bits</w:t>
+      </w:r>
+      <w:r>
+        <w:t>.</w:t>
+      </w:r>
+    </w:p>
+    <w:p>
+      <w:pPr>
+        <w:pStyle w:val="ListParagraph"/>
+        <w:ind w:left="1440"/>
+      </w:pPr>
+    </w:p>
+    <w:p>
+      <w:pPr>
+        <w:pStyle w:val="ListParagraph"/>
+        <w:numPr>
+          <w:ilvl w:val="0"/>
+          <w:numId w:val="4"/>
+        </w:numPr>
+      </w:pPr>
+      <w:r>
+        <w:t>The software shall give the ability to write (poke) any memory location via the following serial command from the PC</w:t>
+      </w:r>
+    </w:p>
+    <w:p>
+      <w:pPr>
+        <w:pStyle w:val="ListParagraph"/>
+        <w:numPr>
+          <w:ilvl w:val="1"/>
+          <w:numId w:val="4"/>
+        </w:numPr>
+      </w:pPr>
+      <w:r>
+        <w:rPr>
+          <w:b/>
+        </w:rPr>
+        <w:t>&lt;</w:t>
+      </w:r>
+      <w:proofErr w:type="spellStart"/>
+      <w:proofErr w:type="gramStart"/>
+      <w:r>
+        <w:rPr>
+          <w:b/>
+        </w:rPr>
+        <w:t>PO</w:t>
+      </w:r>
+      <w:r>
+        <w:rPr>
+          <w:b/>
+        </w:rPr>
+        <w:t>S</w:t>
+      </w:r>
+      <w:r>
+        <w:rPr>
+          <w:b/>
+        </w:rPr>
+        <w:t>,aaaaaa</w:t>
+      </w:r>
+      <w:proofErr w:type="gramEnd"/>
+      <w:r>
+        <w:rPr>
+          <w:b/>
+        </w:rPr>
+        <w:t>,dddd</w:t>
+      </w:r>
+      <w:proofErr w:type="spellEnd"/>
+      <w:r>
+        <w:rPr>
+          <w:b/>
+        </w:rPr>
+        <w:t>&gt;</w:t>
+      </w:r>
+      <w:r>
+        <w:t xml:space="preserve"> where </w:t>
+      </w:r>
+      <w:proofErr w:type="spellStart"/>
+      <w:r>
+        <w:t>aaaaaaa</w:t>
+      </w:r>
+      <w:proofErr w:type="spellEnd"/>
+      <w:r>
+        <w:t xml:space="preserve"> is a hexadecimal 24 bit address and </w:t>
+      </w:r>
+      <w:proofErr w:type="spellStart"/>
+      <w:r>
+        <w:t>dddd</w:t>
+      </w:r>
+      <w:proofErr w:type="spellEnd"/>
+      <w:r>
+        <w:t xml:space="preserve"> is a 16 bit hexadecimal data</w:t>
+      </w:r>
+      <w:r>
+        <w:t xml:space="preserve"> written to memory</w:t>
+      </w:r>
+      <w:r>
+        <w:t>.</w:t>
+      </w:r>
+    </w:p>
+    <w:p>
+      <w:pPr>
+        <w:pStyle w:val="ListParagraph"/>
+        <w:numPr>
+          <w:ilvl w:val="1"/>
+          <w:numId w:val="4"/>
+        </w:numPr>
+      </w:pPr>
+      <w:r>
+        <w:lastRenderedPageBreak/>
+        <w:t xml:space="preserve">The software shall ignore </w:t>
+      </w:r>
+      <w:r>
+        <w:t xml:space="preserve">requests to </w:t>
+      </w:r>
+      <w:r>
+        <w:t xml:space="preserve">poke FLASH memory, </w:t>
+      </w:r>
+    </w:p>
+    <w:p>
+      <w:pPr>
+        <w:pStyle w:val="ListParagraph"/>
+        <w:numPr>
+          <w:ilvl w:val="1"/>
+          <w:numId w:val="4"/>
+        </w:numPr>
+      </w:pPr>
+      <w:r>
+        <w:t>The software shall disable pokes to RAM</w:t>
+      </w:r>
+      <w:r>
+        <w:t xml:space="preserve"> locations that are used by the software</w:t>
+      </w:r>
+    </w:p>
+    <w:p>
+      <w:pPr>
+        <w:pStyle w:val="ListParagraph"/>
+        <w:numPr>
+          <w:ilvl w:val="1"/>
+          <w:numId w:val="4"/>
+        </w:numPr>
+      </w:pPr>
+      <w:r>
+        <w:t>The following is a list of valid poke locations</w:t>
+      </w:r>
+    </w:p>
+    <w:p>
+      <w:pPr>
+        <w:pStyle w:val="ListParagraph"/>
+        <w:numPr>
+          <w:ilvl w:val="2"/>
+          <w:numId w:val="4"/>
+        </w:numPr>
+      </w:pPr>
+      <w:r>
+        <w:t>0x2</w:t>
+      </w:r>
+      <w:r>
+        <w:t>1</w:t>
+      </w:r>
+      <w:r>
+        <w:t>0000 – 0x21FFF</w:t>
+      </w:r>
+      <w:r>
+        <w:t>E</w:t>
+      </w:r>
+      <w:r>
+        <w:t xml:space="preserve"> (RAM)</w:t>
+      </w:r>
+      <w:r>
+        <w:t xml:space="preserve"> </w:t>
+      </w:r>
+    </w:p>
+    <w:p>
+      <w:pPr>
+        <w:pStyle w:val="ListParagraph"/>
+        <w:numPr>
+          <w:ilvl w:val="2"/>
+          <w:numId w:val="4"/>
+        </w:numPr>
+      </w:pPr>
+      <w:r>
+        <w:t>0x300000 – 0x30</w:t>
+      </w:r>
+      <w:r>
+        <w:t>7FFF</w:t>
+      </w:r>
+      <w:r>
+        <w:t xml:space="preserve"> (RTC)</w:t>
+      </w:r>
+      <w:r>
+        <w:t xml:space="preserve"> </w:t>
+      </w:r>
+    </w:p>
+    <w:p>
+      <w:pPr>
+        <w:pStyle w:val="ListParagraph"/>
+        <w:numPr>
+          <w:ilvl w:val="2"/>
+          <w:numId w:val="4"/>
+        </w:numPr>
+      </w:pPr>
+      <w:r>
+        <w:t>0x800000 – 0x8</w:t>
+      </w:r>
+      <w:r>
+        <w:t>7FFFE</w:t>
+      </w:r>
+      <w:r>
+        <w:t xml:space="preserve"> (NVRAM)</w:t>
+      </w:r>
+    </w:p>
+    <w:p>
+      <w:pPr>
+        <w:pStyle w:val="ListParagraph"/>
+        <w:numPr>
+          <w:ilvl w:val="1"/>
+          <w:numId w:val="4"/>
+        </w:numPr>
+      </w:pPr>
+      <w:r>
+        <w:t xml:space="preserve">The software responds with </w:t>
+      </w:r>
+      <w:r>
+        <w:rPr>
+          <w:b/>
+        </w:rPr>
+        <w:t>&lt;</w:t>
+      </w:r>
+      <w:proofErr w:type="spellStart"/>
+      <w:proofErr w:type="gramStart"/>
+      <w:r>
+        <w:rPr>
+          <w:b/>
+        </w:rPr>
+        <w:t>P</w:t>
+      </w:r>
+      <w:r>
+        <w:rPr>
+          <w:b/>
+        </w:rPr>
+        <w:t>O</w:t>
+      </w:r>
+      <w:r>
+        <w:rPr>
+          <w:b/>
+        </w:rPr>
+        <w:t>S</w:t>
+      </w:r>
+      <w:r>
+        <w:rPr>
+          <w:b/>
+        </w:rPr>
+        <w:t>,aaaaaa</w:t>
+      </w:r>
+      <w:proofErr w:type="gramEnd"/>
+      <w:r>
+        <w:rPr>
+          <w:b/>
+        </w:rPr>
+        <w:t>,dddd</w:t>
+      </w:r>
+      <w:proofErr w:type="spellEnd"/>
+      <w:r>
+        <w:rPr>
+          <w:b/>
+        </w:rPr>
+        <w:t>&gt;</w:t>
+      </w:r>
+      <w:r>
+        <w:t xml:space="preserve"> where </w:t>
+      </w:r>
+      <w:proofErr w:type="spellStart"/>
+      <w:r>
+        <w:t>aaaaaaa</w:t>
+      </w:r>
+      <w:proofErr w:type="spellEnd"/>
+      <w:r>
+        <w:t xml:space="preserve"> is a hexadecimal 24 bit address and </w:t>
+      </w:r>
+      <w:proofErr w:type="spellStart"/>
+      <w:r>
+        <w:t>dddd</w:t>
+      </w:r>
+      <w:proofErr w:type="spellEnd"/>
+      <w:r>
+        <w:t xml:space="preserve"> is a 16 bit hexadecimal data that was </w:t>
+      </w:r>
+      <w:r>
+        <w:t xml:space="preserve">written to </w:t>
+      </w:r>
+      <w:r>
+        <w:t xml:space="preserve">memory. </w:t>
+      </w:r>
+    </w:p>
+    <w:p>
+      <w:pPr>
+        <w:pStyle w:val="ListParagraph"/>
+        <w:numPr>
+          <w:ilvl w:val="1"/>
+          <w:numId w:val="4"/>
+        </w:numPr>
+      </w:pPr>
+      <w:r>
+        <w:t xml:space="preserve">If the address is NOT valid, the software shall respond with </w:t>
+      </w:r>
+      <w:r>
+        <w:rPr>
+          <w:b/>
+        </w:rPr>
+        <w:t>&lt;INV&gt;</w:t>
+      </w:r>
+      <w:r>
+        <w:t xml:space="preserve"> </w:t>
+      </w:r>
+    </w:p>
+    <w:p>
+      <w:pPr>
+        <w:pStyle w:val="ListParagraph"/>
+        <w:ind w:left="1440"/>
+      </w:pPr>
+      <w:r>
+        <w:t xml:space="preserve">NOTE: For RTC accesses, the upper 2 nibbles of </w:t>
+      </w:r>
+      <w:proofErr w:type="spellStart"/>
+      <w:r>
+        <w:t>dddd</w:t>
+      </w:r>
+      <w:proofErr w:type="spellEnd"/>
+      <w:r>
+        <w:t xml:space="preserve"> are ignored</w:t>
+      </w:r>
+    </w:p>
+    <w:p>
+      <w:pPr>
+        <w:pStyle w:val="ListParagraph"/>
+        <w:ind w:left="1440"/>
+      </w:pPr>
+    </w:p>
+    <w:p>
+      <w:pPr>
+        <w:pStyle w:val="ListParagraph"/>
+        <w:numPr>
+          <w:ilvl w:val="0"/>
+          <w:numId w:val="4"/>
+        </w:numPr>
+      </w:pPr>
+      <w:r>
+        <w:t>The software shall give the ability to read (peek) any memory location via the following serial command from the PC</w:t>
+      </w:r>
+    </w:p>
+    <w:p>
+      <w:pPr>
+        <w:pStyle w:val="ListParagraph"/>
+        <w:numPr>
+          <w:ilvl w:val="1"/>
+          <w:numId w:val="4"/>
+        </w:numPr>
+      </w:pPr>
+      <w:r>
+        <w:rPr>
+          <w:b/>
+        </w:rPr>
+        <w:t>&lt;</w:t>
+      </w:r>
+      <w:proofErr w:type="spellStart"/>
+      <w:proofErr w:type="gramStart"/>
+      <w:r>
+        <w:rPr>
+          <w:b/>
+        </w:rPr>
+        <w:t>PE</w:t>
+      </w:r>
+      <w:r>
+        <w:rPr>
+          <w:b/>
+        </w:rPr>
+        <w:t>S</w:t>
+      </w:r>
+      <w:r>
+        <w:rPr>
+          <w:b/>
+        </w:rPr>
+        <w:t>,aaaaaa</w:t>
       </w:r>
       <w:proofErr w:type="spellEnd"/>
       <w:proofErr w:type="gramEnd"/>
@@ -6029,29 +7118,203 @@
         <w:t>&gt;</w:t>
       </w:r>
       <w:r>
-        <w:rPr>
-          <w:b/>
-        </w:rPr>
-        <w:t xml:space="preserve">  </w:t>
-      </w:r>
-      <w:r>
-        <w:t>where</w:t>
-      </w:r>
-      <w:r>
-        <w:t xml:space="preserve"> “</w:t>
+        <w:t xml:space="preserve"> where </w:t>
       </w:r>
       <w:proofErr w:type="spellStart"/>
       <w:r>
-        <w:t>nn</w:t>
+        <w:t>aaaaaaa</w:t>
       </w:r>
       <w:proofErr w:type="spellEnd"/>
       <w:r>
-        <w:t>” is the index found in Table 3</w:t>
-      </w:r>
-    </w:p>
-    <w:p>
-      <w:pPr>
-        <w:pStyle w:val="ListParagraph"/>
+        <w:t xml:space="preserve"> is a hexadecimal 24 bit address.</w:t>
+      </w:r>
+    </w:p>
+    <w:p>
+      <w:pPr>
+        <w:pStyle w:val="ListParagraph"/>
+        <w:numPr>
+          <w:ilvl w:val="1"/>
+          <w:numId w:val="4"/>
+        </w:numPr>
+      </w:pPr>
+      <w:r>
+        <w:t>The following is a list of valid peek locations</w:t>
+      </w:r>
+    </w:p>
+    <w:p>
+      <w:pPr>
+        <w:pStyle w:val="ListParagraph"/>
+        <w:numPr>
+          <w:ilvl w:val="2"/>
+          <w:numId w:val="4"/>
+        </w:numPr>
+      </w:pPr>
+      <w:r>
+        <w:t>0x100000 – 0x13FFFF (FLASH)</w:t>
+      </w:r>
+    </w:p>
+    <w:p>
+      <w:pPr>
+        <w:pStyle w:val="ListParagraph"/>
+        <w:numPr>
+          <w:ilvl w:val="2"/>
+          <w:numId w:val="4"/>
+        </w:numPr>
+      </w:pPr>
+      <w:r>
+        <w:t>0x200000 – 0x21FFFF (RAM)</w:t>
+      </w:r>
+    </w:p>
+    <w:p>
+      <w:pPr>
+        <w:pStyle w:val="ListParagraph"/>
+        <w:numPr>
+          <w:ilvl w:val="2"/>
+          <w:numId w:val="4"/>
+        </w:numPr>
+      </w:pPr>
+      <w:r>
+        <w:t>0x300000 – 0x30</w:t>
+      </w:r>
+      <w:r>
+        <w:t>7FFF</w:t>
+      </w:r>
+      <w:r>
+        <w:t xml:space="preserve"> (RTC)</w:t>
+      </w:r>
+    </w:p>
+    <w:p>
+      <w:pPr>
+        <w:pStyle w:val="ListParagraph"/>
+        <w:numPr>
+          <w:ilvl w:val="2"/>
+          <w:numId w:val="4"/>
+        </w:numPr>
+      </w:pPr>
+      <w:r>
+        <w:t>0x800000 – 0x</w:t>
+      </w:r>
+      <w:r>
+        <w:t>87FFFE</w:t>
+      </w:r>
+      <w:r>
+        <w:t xml:space="preserve"> (NVRAM)</w:t>
+      </w:r>
+    </w:p>
+    <w:p>
+      <w:pPr>
+        <w:pStyle w:val="ListParagraph"/>
+        <w:numPr>
+          <w:ilvl w:val="1"/>
+          <w:numId w:val="4"/>
+        </w:numPr>
+      </w:pPr>
+      <w:r>
+        <w:t xml:space="preserve">The software responds with </w:t>
+      </w:r>
+      <w:r>
+        <w:rPr>
+          <w:b/>
+        </w:rPr>
+        <w:t>&lt;</w:t>
+      </w:r>
+      <w:proofErr w:type="spellStart"/>
+      <w:proofErr w:type="gramStart"/>
+      <w:r>
+        <w:rPr>
+          <w:b/>
+        </w:rPr>
+        <w:t>PE</w:t>
+      </w:r>
+      <w:r>
+        <w:rPr>
+          <w:b/>
+        </w:rPr>
+        <w:t>S</w:t>
+      </w:r>
+      <w:r>
+        <w:rPr>
+          <w:b/>
+        </w:rPr>
+        <w:t>,aaaaaa</w:t>
+      </w:r>
+      <w:proofErr w:type="gramEnd"/>
+      <w:r>
+        <w:rPr>
+          <w:b/>
+        </w:rPr>
+        <w:t>,dddd</w:t>
+      </w:r>
+      <w:proofErr w:type="spellEnd"/>
+      <w:r>
+        <w:rPr>
+          <w:b/>
+        </w:rPr>
+        <w:t>&gt;</w:t>
+      </w:r>
+      <w:r>
+        <w:t xml:space="preserve"> where </w:t>
+      </w:r>
+      <w:proofErr w:type="spellStart"/>
+      <w:r>
+        <w:t>aaaaaaa</w:t>
+      </w:r>
+      <w:proofErr w:type="spellEnd"/>
+      <w:r>
+        <w:t xml:space="preserve"> is a hexadecimal 24 bit address and </w:t>
+      </w:r>
+      <w:proofErr w:type="spellStart"/>
+      <w:r>
+        <w:t>dddd</w:t>
+      </w:r>
+      <w:proofErr w:type="spellEnd"/>
+      <w:r>
+        <w:t xml:space="preserve"> is a 16 bit hexadecimal data</w:t>
+      </w:r>
+      <w:r>
+        <w:t xml:space="preserve"> that was read from memory</w:t>
+      </w:r>
+      <w:r>
+        <w:t xml:space="preserve">. </w:t>
+      </w:r>
+    </w:p>
+    <w:p>
+      <w:pPr>
+        <w:pStyle w:val="ListParagraph"/>
+        <w:numPr>
+          <w:ilvl w:val="1"/>
+          <w:numId w:val="4"/>
+        </w:numPr>
+      </w:pPr>
+      <w:r>
+        <w:t xml:space="preserve">If the address is NOT valid, the software shall respond with </w:t>
+      </w:r>
+      <w:r>
+        <w:rPr>
+          <w:b/>
+        </w:rPr>
+        <w:t>&lt;INV&gt;</w:t>
+      </w:r>
+    </w:p>
+    <w:p>
+      <w:pPr>
+        <w:pStyle w:val="ListParagraph"/>
+        <w:ind w:firstLine="360"/>
+      </w:pPr>
+      <w:r>
+        <w:t>NOTE: For RTC accesses, the value is 8 bits and thus dd will reported back.</w:t>
+      </w:r>
+    </w:p>
+    <w:p>
+      <w:pPr>
+        <w:pStyle w:val="ListParagraph"/>
+        <w:ind w:left="1440"/>
+      </w:pPr>
+    </w:p>
+    <w:p>
+      <w:pPr>
+        <w:pStyle w:val="ListParagraph"/>
+        <w:ind w:left="1440"/>
       </w:pPr>
     </w:p>
     <w:p>
@@ -6063,13 +7326,8 @@
         </w:numPr>
       </w:pPr>
       <w:r>
-        <w:t xml:space="preserve">To enable all RTC reads and writes, the following shall be sent to the </w:t>
-      </w:r>
-      <w:proofErr w:type="spellStart"/>
-      <w:r>
-        <w:t>HiDAC</w:t>
-      </w:r>
-      <w:proofErr w:type="spellEnd"/>
+        <w:t>The software shall give the ability to write (poke) continuously any memory location via the following serial command from the PC</w:t>
+      </w:r>
     </w:p>
     <w:p>
       <w:pPr>
@@ -6078,9 +7336,6 @@
           <w:ilvl w:val="1"/>
           <w:numId w:val="4"/>
         </w:numPr>
-        <w:rPr>
-          <w:b/>
-        </w:rPr>
       </w:pPr>
       <w:r>
         <w:rPr>
@@ -6088,38 +7343,279 @@
         </w:rPr>
         <w:t>&lt;</w:t>
       </w:r>
+      <w:proofErr w:type="spellStart"/>
       <w:proofErr w:type="gramStart"/>
       <w:r>
         <w:rPr>
           <w:b/>
         </w:rPr>
-        <w:t>RTC</w:t>
-      </w:r>
-      <w:r>
-        <w:rPr>
-          <w:b/>
-        </w:rPr>
-        <w:t>,</w:t>
-      </w:r>
-      <w:r>
-        <w:rPr>
-          <w:b/>
-        </w:rPr>
-        <w:t>FF</w:t>
+        <w:t>PO</w:t>
+      </w:r>
+      <w:r>
+        <w:rPr>
+          <w:b/>
+        </w:rPr>
+        <w:t>C</w:t>
+      </w:r>
+      <w:r>
+        <w:rPr>
+          <w:b/>
+        </w:rPr>
+        <w:t>,aaaaaa</w:t>
       </w:r>
       <w:proofErr w:type="gramEnd"/>
       <w:r>
         <w:rPr>
           <w:b/>
         </w:rPr>
+        <w:t>,dddd</w:t>
+      </w:r>
+      <w:proofErr w:type="spellEnd"/>
+      <w:r>
+        <w:rPr>
+          <w:b/>
+        </w:rPr>
         <w:t>&gt;</w:t>
       </w:r>
       <w:r>
-        <w:rPr>
-          <w:b/>
-        </w:rPr>
-        <w:t xml:space="preserve"> </w:t>
-      </w:r>
+        <w:t xml:space="preserve"> where </w:t>
+      </w:r>
+      <w:proofErr w:type="spellStart"/>
+      <w:r>
+        <w:t>aaaaaaa</w:t>
+      </w:r>
+      <w:proofErr w:type="spellEnd"/>
+      <w:r>
+        <w:t xml:space="preserve"> is a hexadecimal 24 bit address and </w:t>
+      </w:r>
+      <w:proofErr w:type="spellStart"/>
+      <w:r>
+        <w:t>dddd</w:t>
+      </w:r>
+      <w:proofErr w:type="spellEnd"/>
+      <w:r>
+        <w:t xml:space="preserve"> is a 16 bit hexadecimal data</w:t>
+      </w:r>
+      <w:r>
+        <w:t xml:space="preserve"> written to memory</w:t>
+      </w:r>
+      <w:r>
+        <w:t>.</w:t>
+      </w:r>
+    </w:p>
+    <w:p>
+      <w:pPr>
+        <w:pStyle w:val="ListParagraph"/>
+        <w:numPr>
+          <w:ilvl w:val="1"/>
+          <w:numId w:val="4"/>
+        </w:numPr>
+      </w:pPr>
+      <w:r>
+        <w:t xml:space="preserve">The software shall ignore pokes to FLASH memory, </w:t>
+      </w:r>
+    </w:p>
+    <w:p>
+      <w:pPr>
+        <w:pStyle w:val="ListParagraph"/>
+        <w:numPr>
+          <w:ilvl w:val="1"/>
+          <w:numId w:val="4"/>
+        </w:numPr>
+      </w:pPr>
+      <w:r>
+        <w:t>The software shall disable pokes to RAM locations that are used by the software</w:t>
+      </w:r>
+    </w:p>
+    <w:p>
+      <w:pPr>
+        <w:pStyle w:val="ListParagraph"/>
+        <w:numPr>
+          <w:ilvl w:val="1"/>
+          <w:numId w:val="4"/>
+        </w:numPr>
+      </w:pPr>
+      <w:r>
+        <w:t>The following is a list of valid poke locations</w:t>
+      </w:r>
+    </w:p>
+    <w:p>
+      <w:pPr>
+        <w:pStyle w:val="ListParagraph"/>
+        <w:numPr>
+          <w:ilvl w:val="2"/>
+          <w:numId w:val="4"/>
+        </w:numPr>
+      </w:pPr>
+      <w:r>
+        <w:t>0x2</w:t>
+      </w:r>
+      <w:r>
+        <w:t>0</w:t>
+      </w:r>
+      <w:r>
+        <w:t>0000 – 0x21FFFF (RAM)</w:t>
+      </w:r>
+    </w:p>
+    <w:p>
+      <w:pPr>
+        <w:pStyle w:val="ListParagraph"/>
+        <w:numPr>
+          <w:ilvl w:val="2"/>
+          <w:numId w:val="4"/>
+        </w:numPr>
+      </w:pPr>
+      <w:r>
+        <w:t>0x300000 – 0x30</w:t>
+      </w:r>
+      <w:r>
+        <w:t>7FFF</w:t>
+      </w:r>
+      <w:r>
+        <w:t xml:space="preserve"> (RTC) </w:t>
+      </w:r>
+    </w:p>
+    <w:p>
+      <w:pPr>
+        <w:pStyle w:val="ListParagraph"/>
+        <w:numPr>
+          <w:ilvl w:val="2"/>
+          <w:numId w:val="4"/>
+        </w:numPr>
+      </w:pPr>
+      <w:r>
+        <w:t>0x800000 – 0x8</w:t>
+      </w:r>
+      <w:r>
+        <w:t>7FFFE</w:t>
+      </w:r>
+      <w:r>
+        <w:t xml:space="preserve"> (NVRAM)</w:t>
+      </w:r>
+    </w:p>
+    <w:p>
+      <w:pPr>
+        <w:pStyle w:val="ListParagraph"/>
+        <w:numPr>
+          <w:ilvl w:val="1"/>
+          <w:numId w:val="4"/>
+        </w:numPr>
+      </w:pPr>
+      <w:r>
+        <w:t xml:space="preserve">The software responds with </w:t>
+      </w:r>
+      <w:r>
+        <w:rPr>
+          <w:b/>
+        </w:rPr>
+        <w:t>&lt;</w:t>
+      </w:r>
+      <w:proofErr w:type="spellStart"/>
+      <w:proofErr w:type="gramStart"/>
+      <w:r>
+        <w:rPr>
+          <w:b/>
+        </w:rPr>
+        <w:t>P</w:t>
+      </w:r>
+      <w:r>
+        <w:rPr>
+          <w:b/>
+        </w:rPr>
+        <w:t>O</w:t>
+      </w:r>
+      <w:r>
+        <w:rPr>
+          <w:b/>
+        </w:rPr>
+        <w:t>C</w:t>
+      </w:r>
+      <w:r>
+        <w:rPr>
+          <w:b/>
+        </w:rPr>
+        <w:t>,aaaaaa</w:t>
+      </w:r>
+      <w:proofErr w:type="gramEnd"/>
+      <w:r>
+        <w:rPr>
+          <w:b/>
+        </w:rPr>
+        <w:t>,dddd</w:t>
+      </w:r>
+      <w:proofErr w:type="spellEnd"/>
+      <w:r>
+        <w:rPr>
+          <w:b/>
+        </w:rPr>
+        <w:t>&gt;</w:t>
+      </w:r>
+      <w:r>
+        <w:t xml:space="preserve"> where </w:t>
+      </w:r>
+      <w:proofErr w:type="spellStart"/>
+      <w:r>
+        <w:t>aaaaaaa</w:t>
+      </w:r>
+      <w:proofErr w:type="spellEnd"/>
+      <w:r>
+        <w:t xml:space="preserve"> is a hexadecimal 24 bit address and </w:t>
+      </w:r>
+      <w:proofErr w:type="spellStart"/>
+      <w:r>
+        <w:t>dddd</w:t>
+      </w:r>
+      <w:proofErr w:type="spellEnd"/>
+      <w:r>
+        <w:t xml:space="preserve"> is a 16 bit hexadecimal data that was written to memory. </w:t>
+      </w:r>
+    </w:p>
+    <w:p>
+      <w:pPr>
+        <w:pStyle w:val="ListParagraph"/>
+        <w:numPr>
+          <w:ilvl w:val="1"/>
+          <w:numId w:val="4"/>
+        </w:numPr>
+      </w:pPr>
+      <w:r>
+        <w:t xml:space="preserve">If the address is NOT valid, the software shall respond with </w:t>
+      </w:r>
+      <w:r>
+        <w:rPr>
+          <w:b/>
+        </w:rPr>
+        <w:t>&lt;INV&gt;</w:t>
+      </w:r>
+    </w:p>
+    <w:p>
+      <w:pPr>
+        <w:pStyle w:val="ListParagraph"/>
+        <w:ind w:left="1440"/>
+      </w:pPr>
+    </w:p>
+    <w:p>
+      <w:pPr>
+        <w:pStyle w:val="ListParagraph"/>
+        <w:ind w:left="1440"/>
+      </w:pPr>
+      <w:r>
+        <w:t xml:space="preserve">NOTE: For RTC accesses, the upper 2 nibbles of </w:t>
+      </w:r>
+      <w:proofErr w:type="spellStart"/>
+      <w:r>
+        <w:t>dddd</w:t>
+      </w:r>
+      <w:proofErr w:type="spellEnd"/>
+      <w:r>
+        <w:t xml:space="preserve"> are ignored</w:t>
+      </w:r>
+    </w:p>
+    <w:p>
+      <w:pPr>
+        <w:pStyle w:val="ListParagraph"/>
+        <w:ind w:left="1440"/>
+      </w:pPr>
     </w:p>
     <w:p>
       <w:pPr>
@@ -6130,21 +7626,8 @@
         </w:numPr>
       </w:pPr>
       <w:r>
-        <w:t xml:space="preserve">To enable a RTC read and write of specific </w:t>
-      </w:r>
-      <w:proofErr w:type="gramStart"/>
-      <w:r>
-        <w:t>data ,</w:t>
-      </w:r>
-      <w:proofErr w:type="gramEnd"/>
-      <w:r>
-        <w:t xml:space="preserve"> the following shall be sent to the </w:t>
-      </w:r>
-      <w:proofErr w:type="spellStart"/>
-      <w:r>
-        <w:t>HiDAC</w:t>
-      </w:r>
-      <w:proofErr w:type="spellEnd"/>
+        <w:t>The software shall give the ability to read (peek) continuously any memory location via the following serial command from the PC</w:t>
+      </w:r>
     </w:p>
     <w:p>
       <w:pPr>
@@ -6153,9 +7636,6 @@
           <w:ilvl w:val="1"/>
           <w:numId w:val="4"/>
         </w:numPr>
-        <w:rPr>
-          <w:b/>
-        </w:rPr>
       </w:pPr>
       <w:r>
         <w:rPr>
@@ -6169,25 +7649,7 @@
         <w:rPr>
           <w:b/>
         </w:rPr>
-        <w:t>R</w:t>
-      </w:r>
-      <w:r>
-        <w:rPr>
-          <w:b/>
-        </w:rPr>
-        <w:t>TC</w:t>
-      </w:r>
-      <w:r>
-        <w:rPr>
-          <w:b/>
-        </w:rPr>
-        <w:t>,</w:t>
-      </w:r>
-      <w:r>
-        <w:rPr>
-          <w:b/>
-        </w:rPr>
-        <w:t>nn</w:t>
+        <w:t>PEC,aaaaaa</w:t>
       </w:r>
       <w:proofErr w:type="spellEnd"/>
       <w:proofErr w:type="gramEnd"/>
@@ -6198,31 +7660,234 @@
         <w:t>&gt;</w:t>
       </w:r>
       <w:r>
-        <w:rPr>
-          <w:b/>
-        </w:rPr>
-        <w:t xml:space="preserve">  </w:t>
-      </w:r>
-      <w:r>
-        <w:t>where</w:t>
-      </w:r>
-      <w:r>
-        <w:t xml:space="preserve"> “</w:t>
+        <w:t xml:space="preserve"> where </w:t>
       </w:r>
       <w:proofErr w:type="spellStart"/>
       <w:r>
-        <w:t>nn</w:t>
+        <w:t>aaaaaaa</w:t>
       </w:r>
       <w:proofErr w:type="spellEnd"/>
       <w:r>
-        <w:t>” is the index found in Table 4</w:t>
-      </w:r>
-    </w:p>
-    <w:p>
-      <w:pPr>
-        <w:rPr>
-          <w:b/>
-        </w:rPr>
+        <w:t xml:space="preserve"> is a hexadecimal 24 bit address.</w:t>
+      </w:r>
+    </w:p>
+    <w:p>
+      <w:pPr>
+        <w:pStyle w:val="ListParagraph"/>
+        <w:numPr>
+          <w:ilvl w:val="1"/>
+          <w:numId w:val="4"/>
+        </w:numPr>
+      </w:pPr>
+      <w:r>
+        <w:lastRenderedPageBreak/>
+        <w:t>The following is a list of valid peek locations</w:t>
+      </w:r>
+    </w:p>
+    <w:p>
+      <w:pPr>
+        <w:pStyle w:val="ListParagraph"/>
+        <w:numPr>
+          <w:ilvl w:val="2"/>
+          <w:numId w:val="4"/>
+        </w:numPr>
+      </w:pPr>
+      <w:r>
+        <w:t>0x100000 – 0x13FFF</w:t>
+      </w:r>
+      <w:r>
+        <w:t>E</w:t>
+      </w:r>
+      <w:r>
+        <w:t xml:space="preserve"> (FLASH)</w:t>
+      </w:r>
+    </w:p>
+    <w:p>
+      <w:pPr>
+        <w:pStyle w:val="ListParagraph"/>
+        <w:numPr>
+          <w:ilvl w:val="2"/>
+          <w:numId w:val="4"/>
+        </w:numPr>
+      </w:pPr>
+      <w:r>
+        <w:t>0x200000 – 0x21FFF</w:t>
+      </w:r>
+      <w:r>
+        <w:t>E</w:t>
+      </w:r>
+      <w:r>
+        <w:t xml:space="preserve"> (RAM)</w:t>
+      </w:r>
+    </w:p>
+    <w:p>
+      <w:pPr>
+        <w:pStyle w:val="ListParagraph"/>
+        <w:numPr>
+          <w:ilvl w:val="2"/>
+          <w:numId w:val="4"/>
+        </w:numPr>
+      </w:pPr>
+      <w:r>
+        <w:t>0x300000 – 0x30</w:t>
+      </w:r>
+      <w:r>
+        <w:t>7FFF</w:t>
+      </w:r>
+      <w:r>
+        <w:t xml:space="preserve"> (RTC)</w:t>
+      </w:r>
+    </w:p>
+    <w:p>
+      <w:pPr>
+        <w:pStyle w:val="ListParagraph"/>
+        <w:numPr>
+          <w:ilvl w:val="2"/>
+          <w:numId w:val="4"/>
+        </w:numPr>
+      </w:pPr>
+      <w:r>
+        <w:t>0x800000 – 0x8</w:t>
+      </w:r>
+      <w:r>
+        <w:t>7FFFE</w:t>
+      </w:r>
+      <w:r>
+        <w:t xml:space="preserve"> (NVRAM)</w:t>
+      </w:r>
+    </w:p>
+    <w:p>
+      <w:pPr>
+        <w:pStyle w:val="ListParagraph"/>
+        <w:numPr>
+          <w:ilvl w:val="1"/>
+          <w:numId w:val="4"/>
+        </w:numPr>
+      </w:pPr>
+      <w:r>
+        <w:t xml:space="preserve">The software </w:t>
+      </w:r>
+      <w:r>
+        <w:t xml:space="preserve">continuously </w:t>
+      </w:r>
+      <w:r>
+        <w:t xml:space="preserve">responds with </w:t>
+      </w:r>
+      <w:r>
+        <w:rPr>
+          <w:b/>
+        </w:rPr>
+        <w:t>&lt;</w:t>
+      </w:r>
+      <w:proofErr w:type="spellStart"/>
+      <w:proofErr w:type="gramStart"/>
+      <w:r>
+        <w:rPr>
+          <w:b/>
+        </w:rPr>
+        <w:t>PE</w:t>
+      </w:r>
+      <w:r>
+        <w:rPr>
+          <w:b/>
+        </w:rPr>
+        <w:t>C</w:t>
+      </w:r>
+      <w:r>
+        <w:rPr>
+          <w:b/>
+        </w:rPr>
+        <w:t>,aaaaaa</w:t>
+      </w:r>
+      <w:proofErr w:type="gramEnd"/>
+      <w:r>
+        <w:rPr>
+          <w:b/>
+        </w:rPr>
+        <w:t>,dddd</w:t>
+      </w:r>
+      <w:proofErr w:type="spellEnd"/>
+      <w:r>
+        <w:rPr>
+          <w:b/>
+        </w:rPr>
+        <w:t>&gt;</w:t>
+      </w:r>
+      <w:r>
+        <w:t xml:space="preserve"> where </w:t>
+      </w:r>
+      <w:proofErr w:type="spellStart"/>
+      <w:r>
+        <w:t>aaaaaaa</w:t>
+      </w:r>
+      <w:proofErr w:type="spellEnd"/>
+      <w:r>
+        <w:t xml:space="preserve"> is a hexadecimal 24 bit address and </w:t>
+      </w:r>
+      <w:proofErr w:type="spellStart"/>
+      <w:r>
+        <w:t>dddd</w:t>
+      </w:r>
+      <w:proofErr w:type="spellEnd"/>
+      <w:r>
+        <w:t xml:space="preserve"> is a 16 bit hexadecimal data that was read from memory. </w:t>
+      </w:r>
+    </w:p>
+    <w:p>
+      <w:pPr>
+        <w:pStyle w:val="ListParagraph"/>
+        <w:numPr>
+          <w:ilvl w:val="1"/>
+          <w:numId w:val="4"/>
+        </w:numPr>
+      </w:pPr>
+      <w:r>
+        <w:t xml:space="preserve">If the address is NOT valid, the software shall respond with </w:t>
+      </w:r>
+      <w:r>
+        <w:rPr>
+          <w:b/>
+        </w:rPr>
+        <w:t>&lt;</w:t>
+      </w:r>
+      <w:proofErr w:type="spellStart"/>
+      <w:proofErr w:type="gramStart"/>
+      <w:r>
+        <w:rPr>
+          <w:b/>
+        </w:rPr>
+        <w:t>INV,n</w:t>
+      </w:r>
+      <w:proofErr w:type="gramEnd"/>
+      <w:r>
+        <w:rPr>
+          <w:b/>
+        </w:rPr>
+        <w:t>.n</w:t>
+      </w:r>
+      <w:proofErr w:type="spellEnd"/>
+      <w:r>
+        <w:rPr>
+          <w:b/>
+        </w:rPr>
+        <w:t>&gt;</w:t>
+      </w:r>
+      <w:r>
+        <w:t xml:space="preserve"> where </w:t>
+      </w:r>
+      <w:proofErr w:type="spellStart"/>
+      <w:r>
+        <w:t>n.n</w:t>
+      </w:r>
+      <w:proofErr w:type="spellEnd"/>
+      <w:r>
+        <w:t xml:space="preserve"> is the software version.</w:t>
+      </w:r>
+    </w:p>
+    <w:p>
+      <w:pPr>
+        <w:pStyle w:val="ListParagraph"/>
+        <w:ind w:left="1440"/>
       </w:pPr>
     </w:p>
     <w:p>
@@ -6232,16 +7897,37 @@
           <w:ilvl w:val="0"/>
           <w:numId w:val="4"/>
         </w:numPr>
-        <w:rPr>
-          <w:b/>
-        </w:rPr>
-      </w:pPr>
-      <w:r>
-        <w:t>For requirements 6 – 13, when a test is enabled, it executes 1 time only regardless of pass or fa</w:t>
-      </w:r>
-      <w:r>
-        <w:t>il condition.</w:t>
-      </w:r>
+      </w:pPr>
+      <w:r>
+        <w:t>The software shall give the ability to stop continuous reads (peeks) via the following serial command from the PC</w:t>
+      </w:r>
+    </w:p>
+    <w:p>
+      <w:pPr>
+        <w:pStyle w:val="ListParagraph"/>
+        <w:numPr>
+          <w:ilvl w:val="1"/>
+          <w:numId w:val="4"/>
+        </w:numPr>
+        <w:rPr>
+          <w:b/>
+        </w:rPr>
+      </w:pPr>
+      <w:r>
+        <w:rPr>
+          <w:b/>
+        </w:rPr>
+        <w:t xml:space="preserve">&lt;PEK&gt; </w:t>
+      </w:r>
+    </w:p>
+    <w:p>
+      <w:pPr>
+        <w:pStyle w:val="ListParagraph"/>
+        <w:ind w:left="1440"/>
+        <w:rPr>
+          <w:b/>
+        </w:rPr>
+      </w:pPr>
     </w:p>
     <w:p>
       <w:pPr>
@@ -6252,10 +7938,7 @@
         </w:numPr>
       </w:pPr>
       <w:r>
-        <w:t xml:space="preserve">For </w:t>
-      </w:r>
-      <w:r>
-        <w:t>requirements 6 – 13, when a test is enabled and passes, the following is sent back to the PC via the serial port</w:t>
+        <w:t>The software shall give the ability to stop continuous writes (pokes) via the following serial command from the PC</w:t>
       </w:r>
     </w:p>
     <w:p>
@@ -6273,1969 +7956,17 @@
         <w:rPr>
           <w:b/>
         </w:rPr>
-        <w:t>&lt;</w:t>
-      </w:r>
-      <w:proofErr w:type="spellStart"/>
-      <w:proofErr w:type="gramStart"/>
-      <w:r>
-        <w:rPr>
-          <w:b/>
-        </w:rPr>
-        <w:t>FL</w:t>
-      </w:r>
-      <w:r>
-        <w:rPr>
-          <w:b/>
-        </w:rPr>
-        <w:t>A</w:t>
-      </w:r>
-      <w:r>
-        <w:rPr>
-          <w:b/>
-        </w:rPr>
-        <w:t>,</w:t>
-      </w:r>
-      <w:r>
-        <w:rPr>
-          <w:b/>
-        </w:rPr>
-        <w:t>PASS</w:t>
-      </w:r>
-      <w:proofErr w:type="gramEnd"/>
-      <w:r>
-        <w:rPr>
-          <w:b/>
-        </w:rPr>
-        <w:t>,</w:t>
-      </w:r>
-      <w:r>
-        <w:rPr>
-          <w:b/>
-        </w:rPr>
-        <w:t>eeee</w:t>
-      </w:r>
-      <w:proofErr w:type="spellEnd"/>
-      <w:r>
-        <w:rPr>
-          <w:b/>
-        </w:rPr>
-        <w:t>&gt;</w:t>
-      </w:r>
-      <w:r>
-        <w:t xml:space="preserve"> where </w:t>
-      </w:r>
-      <w:proofErr w:type="spellStart"/>
-      <w:r>
-        <w:t>eeee</w:t>
-      </w:r>
-      <w:proofErr w:type="spellEnd"/>
-      <w:r>
-        <w:t xml:space="preserve"> is the expected value.</w:t>
-      </w:r>
-    </w:p>
-    <w:p>
-      <w:pPr>
-        <w:pStyle w:val="ListParagraph"/>
-        <w:numPr>
-          <w:ilvl w:val="1"/>
-          <w:numId w:val="4"/>
-        </w:numPr>
-        <w:rPr>
-          <w:b/>
-        </w:rPr>
-      </w:pPr>
-      <w:r>
-        <w:rPr>
-          <w:b/>
-        </w:rPr>
-        <w:t>&lt;</w:t>
-      </w:r>
-      <w:proofErr w:type="spellStart"/>
-      <w:proofErr w:type="gramStart"/>
-      <w:r>
-        <w:rPr>
-          <w:b/>
-        </w:rPr>
-        <w:t>RA</w:t>
-      </w:r>
-      <w:r>
-        <w:rPr>
-          <w:b/>
-        </w:rPr>
-        <w:t>M</w:t>
-      </w:r>
-      <w:r>
-        <w:rPr>
-          <w:b/>
-        </w:rPr>
-        <w:t>,</w:t>
-      </w:r>
-      <w:r>
-        <w:rPr>
-          <w:b/>
-        </w:rPr>
-        <w:t>PASS</w:t>
-      </w:r>
-      <w:proofErr w:type="gramEnd"/>
-      <w:r>
-        <w:rPr>
-          <w:b/>
-        </w:rPr>
-        <w:t>,</w:t>
-      </w:r>
-      <w:r>
-        <w:rPr>
-          <w:b/>
-        </w:rPr>
-        <w:t>eeee</w:t>
-      </w:r>
-      <w:proofErr w:type="spellEnd"/>
-      <w:r>
-        <w:rPr>
-          <w:b/>
-        </w:rPr>
-        <w:t>&gt;</w:t>
-      </w:r>
-      <w:r>
-        <w:rPr>
-          <w:b/>
-        </w:rPr>
-        <w:t xml:space="preserve"> </w:t>
-      </w:r>
-      <w:r>
-        <w:t xml:space="preserve">where </w:t>
-      </w:r>
-      <w:proofErr w:type="spellStart"/>
-      <w:r>
-        <w:t>eeee</w:t>
-      </w:r>
-      <w:proofErr w:type="spellEnd"/>
-      <w:r>
-        <w:t xml:space="preserve"> is the expected value.</w:t>
-      </w:r>
-    </w:p>
-    <w:p>
-      <w:pPr>
-        <w:pStyle w:val="ListParagraph"/>
-        <w:numPr>
-          <w:ilvl w:val="1"/>
-          <w:numId w:val="4"/>
-        </w:numPr>
-        <w:rPr>
-          <w:b/>
-        </w:rPr>
-      </w:pPr>
-      <w:r>
-        <w:rPr>
-          <w:b/>
-        </w:rPr>
-        <w:t>&lt;</w:t>
-      </w:r>
-      <w:proofErr w:type="spellStart"/>
-      <w:proofErr w:type="gramStart"/>
-      <w:r>
-        <w:rPr>
-          <w:b/>
-        </w:rPr>
-        <w:t>NV</w:t>
-      </w:r>
-      <w:r>
-        <w:rPr>
-          <w:b/>
-        </w:rPr>
-        <w:t>R</w:t>
-      </w:r>
-      <w:r>
-        <w:rPr>
-          <w:b/>
-        </w:rPr>
-        <w:t>,</w:t>
-      </w:r>
-      <w:r>
-        <w:rPr>
-          <w:b/>
-        </w:rPr>
-        <w:t>PASS</w:t>
-      </w:r>
-      <w:proofErr w:type="gramEnd"/>
-      <w:r>
-        <w:rPr>
-          <w:b/>
-        </w:rPr>
-        <w:t>,</w:t>
-      </w:r>
-      <w:r>
-        <w:rPr>
-          <w:b/>
-        </w:rPr>
-        <w:t>eeee</w:t>
-      </w:r>
-      <w:proofErr w:type="spellEnd"/>
-      <w:r>
-        <w:rPr>
-          <w:b/>
-        </w:rPr>
-        <w:t>&gt;</w:t>
-      </w:r>
-      <w:r>
-        <w:rPr>
-          <w:b/>
-        </w:rPr>
-        <w:t xml:space="preserve"> </w:t>
-      </w:r>
-      <w:r>
-        <w:t xml:space="preserve">where </w:t>
-      </w:r>
-      <w:proofErr w:type="spellStart"/>
-      <w:r>
-        <w:t>eeee</w:t>
-      </w:r>
-      <w:proofErr w:type="spellEnd"/>
-      <w:r>
-        <w:t xml:space="preserve"> is the expected value.</w:t>
-      </w:r>
-    </w:p>
-    <w:p>
-      <w:pPr>
-        <w:pStyle w:val="ListParagraph"/>
-        <w:numPr>
-          <w:ilvl w:val="1"/>
-          <w:numId w:val="4"/>
-        </w:numPr>
-        <w:rPr>
-          <w:b/>
-        </w:rPr>
-      </w:pPr>
-      <w:r>
-        <w:rPr>
-          <w:b/>
-        </w:rPr>
-        <w:t>&lt;</w:t>
-      </w:r>
-      <w:proofErr w:type="spellStart"/>
-      <w:proofErr w:type="gramStart"/>
-      <w:r>
-        <w:rPr>
-          <w:b/>
-        </w:rPr>
-        <w:t>RT</w:t>
-      </w:r>
-      <w:r>
-        <w:rPr>
-          <w:b/>
-        </w:rPr>
-        <w:t>C</w:t>
-      </w:r>
-      <w:r>
-        <w:rPr>
-          <w:b/>
-        </w:rPr>
-        <w:t>,</w:t>
-      </w:r>
-      <w:r>
-        <w:rPr>
-          <w:b/>
-        </w:rPr>
-        <w:t>PASS</w:t>
-      </w:r>
-      <w:proofErr w:type="gramEnd"/>
-      <w:r>
-        <w:rPr>
-          <w:b/>
-        </w:rPr>
-        <w:t>,</w:t>
-      </w:r>
-      <w:r>
-        <w:rPr>
-          <w:b/>
-        </w:rPr>
-        <w:t>ee</w:t>
-      </w:r>
-      <w:proofErr w:type="spellEnd"/>
-      <w:r>
-        <w:rPr>
-          <w:b/>
-        </w:rPr>
-        <w:t>&gt;</w:t>
-      </w:r>
-      <w:r>
-        <w:rPr>
-          <w:b/>
-        </w:rPr>
-        <w:t xml:space="preserve"> </w:t>
-      </w:r>
-      <w:r>
-        <w:t xml:space="preserve">where </w:t>
-      </w:r>
-      <w:proofErr w:type="spellStart"/>
-      <w:r>
-        <w:t>ee</w:t>
-      </w:r>
-      <w:proofErr w:type="spellEnd"/>
-      <w:r>
-        <w:t xml:space="preserve"> is the expected value. NOTE: RTC accesses are 8 bits</w:t>
-      </w:r>
-    </w:p>
-    <w:p>
-      <w:pPr>
-        <w:pStyle w:val="ListParagraph"/>
-        <w:ind w:left="1440"/>
-        <w:rPr>
-          <w:b/>
-        </w:rPr>
-      </w:pPr>
-    </w:p>
-    <w:p>
-      <w:pPr>
-        <w:pStyle w:val="ListParagraph"/>
-        <w:numPr>
-          <w:ilvl w:val="0"/>
-          <w:numId w:val="4"/>
-        </w:numPr>
-      </w:pPr>
-      <w:r>
-        <w:t xml:space="preserve">For </w:t>
-      </w:r>
-      <w:r>
-        <w:t>requirements 6 – 13, when a test is enabled and fails, the following is sent back to the PC via the serial port</w:t>
-      </w:r>
-    </w:p>
-    <w:p>
-      <w:pPr>
-        <w:pStyle w:val="ListParagraph"/>
-        <w:numPr>
-          <w:ilvl w:val="1"/>
-          <w:numId w:val="4"/>
-        </w:numPr>
-      </w:pPr>
-      <w:r>
-        <w:rPr>
-          <w:b/>
-        </w:rPr>
-        <w:t>&lt;</w:t>
-      </w:r>
-      <w:proofErr w:type="spellStart"/>
-      <w:proofErr w:type="gramStart"/>
-      <w:r>
-        <w:rPr>
-          <w:b/>
-        </w:rPr>
-        <w:t>FL</w:t>
-      </w:r>
-      <w:r>
-        <w:rPr>
-          <w:b/>
-        </w:rPr>
-        <w:t>A</w:t>
-      </w:r>
-      <w:r>
-        <w:rPr>
-          <w:b/>
-        </w:rPr>
-        <w:t>,FAIL</w:t>
-      </w:r>
-      <w:proofErr w:type="gramEnd"/>
-      <w:r>
-        <w:rPr>
-          <w:b/>
-        </w:rPr>
-        <w:t>,eeee,aaaa</w:t>
-      </w:r>
-      <w:proofErr w:type="spellEnd"/>
-      <w:r>
-        <w:rPr>
-          <w:b/>
-        </w:rPr>
-        <w:t>&gt;</w:t>
-      </w:r>
-      <w:r>
-        <w:t xml:space="preserve"> where </w:t>
-      </w:r>
-      <w:proofErr w:type="spellStart"/>
-      <w:r>
-        <w:t>eeee</w:t>
-      </w:r>
-      <w:proofErr w:type="spellEnd"/>
-      <w:r>
-        <w:t xml:space="preserve"> is the expected value hex and </w:t>
-      </w:r>
-      <w:proofErr w:type="spellStart"/>
-      <w:r>
-        <w:t>aaaa</w:t>
-      </w:r>
-      <w:proofErr w:type="spellEnd"/>
-      <w:r>
-        <w:t xml:space="preserve"> is the actual value (hex)</w:t>
-      </w:r>
-      <w:r>
-        <w:t>.</w:t>
-      </w:r>
-    </w:p>
-    <w:p>
-      <w:pPr>
-        <w:pStyle w:val="ListParagraph"/>
-        <w:numPr>
-          <w:ilvl w:val="1"/>
-          <w:numId w:val="4"/>
-        </w:numPr>
-      </w:pPr>
-      <w:r>
-        <w:rPr>
-          <w:b/>
-        </w:rPr>
-        <w:t>&lt;</w:t>
-      </w:r>
-      <w:proofErr w:type="spellStart"/>
-      <w:proofErr w:type="gramStart"/>
-      <w:r>
-        <w:rPr>
-          <w:b/>
-        </w:rPr>
-        <w:t>RA</w:t>
-      </w:r>
-      <w:r>
-        <w:rPr>
-          <w:b/>
-        </w:rPr>
-        <w:t>M</w:t>
-      </w:r>
-      <w:r>
-        <w:rPr>
-          <w:b/>
-        </w:rPr>
-        <w:t>,FAIL</w:t>
-      </w:r>
-      <w:proofErr w:type="gramEnd"/>
-      <w:r>
-        <w:rPr>
-          <w:b/>
-        </w:rPr>
-        <w:t>,</w:t>
-      </w:r>
-      <w:r>
-        <w:rPr>
-          <w:b/>
-        </w:rPr>
-        <w:t>eeee,aaaa</w:t>
-      </w:r>
-      <w:proofErr w:type="spellEnd"/>
-      <w:r>
-        <w:rPr>
-          <w:b/>
-        </w:rPr>
-        <w:t>&gt;</w:t>
-      </w:r>
-      <w:r>
-        <w:t xml:space="preserve"> where </w:t>
-      </w:r>
-      <w:proofErr w:type="spellStart"/>
-      <w:r>
-        <w:t>eeee</w:t>
-      </w:r>
-      <w:proofErr w:type="spellEnd"/>
-      <w:r>
-        <w:t xml:space="preserve"> is the expected value hex and </w:t>
-      </w:r>
-      <w:proofErr w:type="spellStart"/>
-      <w:r>
-        <w:t>aaaa</w:t>
-      </w:r>
-      <w:proofErr w:type="spellEnd"/>
-      <w:r>
-        <w:t xml:space="preserve"> is the actual value (hex)</w:t>
-      </w:r>
-      <w:r>
-        <w:t>.</w:t>
-      </w:r>
-    </w:p>
-    <w:p>
-      <w:pPr>
-        <w:pStyle w:val="ListParagraph"/>
-        <w:numPr>
-          <w:ilvl w:val="1"/>
-          <w:numId w:val="4"/>
-        </w:numPr>
-      </w:pPr>
-      <w:r>
-        <w:rPr>
-          <w:b/>
-        </w:rPr>
-        <w:t>&lt;</w:t>
-      </w:r>
-      <w:proofErr w:type="spellStart"/>
-      <w:proofErr w:type="gramStart"/>
-      <w:r>
-        <w:rPr>
-          <w:b/>
-        </w:rPr>
-        <w:t>NV</w:t>
-      </w:r>
-      <w:r>
-        <w:rPr>
-          <w:b/>
-        </w:rPr>
-        <w:t>R</w:t>
-      </w:r>
-      <w:r>
-        <w:rPr>
-          <w:b/>
-        </w:rPr>
-        <w:t>,FAIL</w:t>
-      </w:r>
-      <w:proofErr w:type="gramEnd"/>
-      <w:r>
-        <w:rPr>
-          <w:b/>
-        </w:rPr>
-        <w:t>,eeee,aaaa</w:t>
-      </w:r>
-      <w:proofErr w:type="spellEnd"/>
-      <w:r>
-        <w:rPr>
-          <w:b/>
-        </w:rPr>
-        <w:t>&gt;</w:t>
-      </w:r>
-      <w:r>
-        <w:t xml:space="preserve"> where </w:t>
-      </w:r>
-      <w:proofErr w:type="spellStart"/>
-      <w:r>
-        <w:t>eeee</w:t>
-      </w:r>
-      <w:proofErr w:type="spellEnd"/>
-      <w:r>
-        <w:t xml:space="preserve"> is the expected value hex and </w:t>
-      </w:r>
-      <w:proofErr w:type="spellStart"/>
-      <w:r>
-        <w:t>aaaa</w:t>
-      </w:r>
-      <w:proofErr w:type="spellEnd"/>
-      <w:r>
-        <w:t xml:space="preserve"> is the actual value (hex)</w:t>
-      </w:r>
-      <w:r>
-        <w:t>.</w:t>
-      </w:r>
-    </w:p>
-    <w:p>
-      <w:pPr>
-        <w:pStyle w:val="ListParagraph"/>
-        <w:numPr>
-          <w:ilvl w:val="1"/>
-          <w:numId w:val="4"/>
-        </w:numPr>
-      </w:pPr>
-      <w:r>
-        <w:rPr>
-          <w:b/>
-        </w:rPr>
-        <w:t>&lt;</w:t>
-      </w:r>
-      <w:proofErr w:type="spellStart"/>
-      <w:proofErr w:type="gramStart"/>
-      <w:r>
-        <w:rPr>
-          <w:b/>
-        </w:rPr>
-        <w:t>RT</w:t>
-      </w:r>
-      <w:r>
-        <w:rPr>
-          <w:b/>
-        </w:rPr>
-        <w:t>C</w:t>
-      </w:r>
-      <w:r>
-        <w:rPr>
-          <w:b/>
-        </w:rPr>
-        <w:t>,FAIL</w:t>
-      </w:r>
-      <w:proofErr w:type="gramEnd"/>
-      <w:r>
-        <w:rPr>
-          <w:b/>
-        </w:rPr>
-        <w:t>,ee,aa</w:t>
-      </w:r>
-      <w:proofErr w:type="spellEnd"/>
-      <w:r>
-        <w:rPr>
-          <w:b/>
-        </w:rPr>
-        <w:t>&gt;</w:t>
-      </w:r>
-      <w:r>
-        <w:t xml:space="preserve"> where </w:t>
-      </w:r>
-      <w:proofErr w:type="spellStart"/>
-      <w:r>
-        <w:t>ee</w:t>
-      </w:r>
-      <w:proofErr w:type="spellEnd"/>
-      <w:r>
-        <w:t xml:space="preserve"> is the expected value hex and aa is the actual value (hex). NOTE: RTC accesses are 8 bits</w:t>
-      </w:r>
-      <w:r>
-        <w:t>.</w:t>
-      </w:r>
-    </w:p>
-    <w:p>
-      <w:pPr>
-        <w:pStyle w:val="ListParagraph"/>
-        <w:ind w:left="1440"/>
-      </w:pPr>
-    </w:p>
-    <w:p>
-      <w:pPr>
-        <w:pStyle w:val="ListParagraph"/>
-        <w:numPr>
-          <w:ilvl w:val="0"/>
-          <w:numId w:val="4"/>
-        </w:numPr>
-      </w:pPr>
-      <w:r>
-        <w:lastRenderedPageBreak/>
-        <w:t>The software shall give the ability to write (poke) any memory location via the following serial command from the PC</w:t>
-      </w:r>
-    </w:p>
-    <w:p>
-      <w:pPr>
-        <w:pStyle w:val="ListParagraph"/>
-        <w:numPr>
-          <w:ilvl w:val="1"/>
-          <w:numId w:val="4"/>
-        </w:numPr>
-      </w:pPr>
-      <w:r>
-        <w:rPr>
-          <w:b/>
-        </w:rPr>
-        <w:t>&lt;</w:t>
-      </w:r>
-      <w:proofErr w:type="spellStart"/>
-      <w:proofErr w:type="gramStart"/>
-      <w:r>
-        <w:rPr>
-          <w:b/>
-        </w:rPr>
-        <w:t>PO</w:t>
-      </w:r>
-      <w:r>
-        <w:rPr>
-          <w:b/>
-        </w:rPr>
-        <w:t>S</w:t>
-      </w:r>
-      <w:r>
-        <w:rPr>
-          <w:b/>
-        </w:rPr>
-        <w:t>,aaaaaa</w:t>
-      </w:r>
-      <w:proofErr w:type="gramEnd"/>
-      <w:r>
-        <w:rPr>
-          <w:b/>
-        </w:rPr>
-        <w:t>,dddd</w:t>
-      </w:r>
-      <w:proofErr w:type="spellEnd"/>
-      <w:r>
-        <w:rPr>
-          <w:b/>
-        </w:rPr>
-        <w:t>&gt;</w:t>
-      </w:r>
-      <w:r>
-        <w:t xml:space="preserve"> where </w:t>
-      </w:r>
-      <w:proofErr w:type="spellStart"/>
-      <w:r>
-        <w:t>aaaaaaa</w:t>
-      </w:r>
-      <w:proofErr w:type="spellEnd"/>
-      <w:r>
-        <w:t xml:space="preserve"> is a hexadecimal 24 bit address and </w:t>
-      </w:r>
-      <w:proofErr w:type="spellStart"/>
-      <w:r>
-        <w:t>dddd</w:t>
-      </w:r>
-      <w:proofErr w:type="spellEnd"/>
-      <w:r>
-        <w:t xml:space="preserve"> is a 16 bit hexadecimal data.</w:t>
-      </w:r>
-    </w:p>
-    <w:p>
-      <w:pPr>
-        <w:pStyle w:val="ListParagraph"/>
-        <w:numPr>
-          <w:ilvl w:val="1"/>
-          <w:numId w:val="4"/>
-        </w:numPr>
-      </w:pPr>
-      <w:r>
-        <w:t xml:space="preserve">The software shall ignore pokes to FLASH memory, </w:t>
-      </w:r>
-    </w:p>
-    <w:p>
-      <w:pPr>
-        <w:pStyle w:val="ListParagraph"/>
-        <w:numPr>
-          <w:ilvl w:val="1"/>
-          <w:numId w:val="4"/>
-        </w:numPr>
-      </w:pPr>
-      <w:r>
-        <w:t>The software shall disable pokes to RAM</w:t>
-      </w:r>
-      <w:r>
-        <w:t xml:space="preserve"> locations that are used by the software</w:t>
-      </w:r>
-    </w:p>
-    <w:p>
-      <w:pPr>
-        <w:pStyle w:val="ListParagraph"/>
-        <w:numPr>
-          <w:ilvl w:val="1"/>
-          <w:numId w:val="4"/>
-        </w:numPr>
-      </w:pPr>
-      <w:r>
-        <w:t>The following is a list of valid poke locations</w:t>
-      </w:r>
-    </w:p>
-    <w:p>
-      <w:pPr>
-        <w:pStyle w:val="ListParagraph"/>
-        <w:numPr>
-          <w:ilvl w:val="2"/>
-          <w:numId w:val="4"/>
-        </w:numPr>
-      </w:pPr>
-      <w:r>
-        <w:t>0x2</w:t>
-      </w:r>
-      <w:r>
-        <w:t>0</w:t>
-      </w:r>
-      <w:r>
-        <w:t>0000 – 0x21FFFF (RAM)</w:t>
-      </w:r>
-      <w:r>
-        <w:t xml:space="preserve"> </w:t>
-      </w:r>
-    </w:p>
-    <w:p>
-      <w:pPr>
-        <w:pStyle w:val="ListParagraph"/>
-        <w:numPr>
-          <w:ilvl w:val="3"/>
-          <w:numId w:val="4"/>
-        </w:numPr>
-      </w:pPr>
-      <w:r>
-        <w:t>NOTE: Poking RAM may cause software to behave abnormally</w:t>
-      </w:r>
-    </w:p>
-    <w:p>
-      <w:pPr>
-        <w:pStyle w:val="ListParagraph"/>
-        <w:numPr>
-          <w:ilvl w:val="2"/>
-          <w:numId w:val="4"/>
-        </w:numPr>
-      </w:pPr>
-      <w:r>
-        <w:t>0x300000 – 0x30_TBD (RTC)</w:t>
-      </w:r>
-      <w:r>
-        <w:t xml:space="preserve"> </w:t>
-      </w:r>
-    </w:p>
-    <w:p>
-      <w:pPr>
-        <w:pStyle w:val="ListParagraph"/>
-        <w:numPr>
-          <w:ilvl w:val="2"/>
-          <w:numId w:val="4"/>
-        </w:numPr>
-      </w:pPr>
-      <w:r>
-        <w:t>0x800000 – 0x80_TBD (NVRAM)</w:t>
-      </w:r>
-    </w:p>
-    <w:p>
-      <w:pPr>
-        <w:pStyle w:val="ListParagraph"/>
-        <w:numPr>
-          <w:ilvl w:val="1"/>
-          <w:numId w:val="4"/>
-        </w:numPr>
-      </w:pPr>
-      <w:r>
-        <w:t xml:space="preserve">If the address is valid, the software shall respond with </w:t>
-      </w:r>
-      <w:r>
-        <w:rPr>
-          <w:b/>
-        </w:rPr>
-        <w:t>&lt;</w:t>
-      </w:r>
-      <w:proofErr w:type="spellStart"/>
-      <w:proofErr w:type="gramStart"/>
-      <w:r>
-        <w:rPr>
-          <w:b/>
-        </w:rPr>
-        <w:t>OK,n</w:t>
-      </w:r>
-      <w:proofErr w:type="gramEnd"/>
-      <w:r>
-        <w:rPr>
-          <w:b/>
-        </w:rPr>
-        <w:t>.n</w:t>
-      </w:r>
-      <w:proofErr w:type="spellEnd"/>
-      <w:r>
-        <w:rPr>
-          <w:b/>
-        </w:rPr>
-        <w:t>&gt;</w:t>
-      </w:r>
-      <w:r>
-        <w:t xml:space="preserve"> where </w:t>
-      </w:r>
-      <w:proofErr w:type="spellStart"/>
-      <w:r>
-        <w:t>n.n</w:t>
-      </w:r>
-      <w:proofErr w:type="spellEnd"/>
-      <w:r>
-        <w:t xml:space="preserve"> is the software version</w:t>
-      </w:r>
-    </w:p>
-    <w:p>
-      <w:pPr>
-        <w:pStyle w:val="ListParagraph"/>
-        <w:numPr>
-          <w:ilvl w:val="1"/>
-          <w:numId w:val="4"/>
-        </w:numPr>
-      </w:pPr>
-      <w:r>
-        <w:t xml:space="preserve">If the address is NOT valid, the software shall respond with </w:t>
-      </w:r>
-      <w:r>
-        <w:rPr>
-          <w:b/>
-        </w:rPr>
-        <w:t>&lt;</w:t>
-      </w:r>
-      <w:proofErr w:type="spellStart"/>
-      <w:proofErr w:type="gramStart"/>
-      <w:r>
-        <w:rPr>
-          <w:b/>
-        </w:rPr>
-        <w:t>INV,n</w:t>
-      </w:r>
-      <w:proofErr w:type="gramEnd"/>
-      <w:r>
-        <w:rPr>
-          <w:b/>
-        </w:rPr>
-        <w:t>.n</w:t>
-      </w:r>
-      <w:proofErr w:type="spellEnd"/>
-      <w:r>
-        <w:rPr>
-          <w:b/>
-        </w:rPr>
-        <w:t>&gt;</w:t>
-      </w:r>
-      <w:r>
-        <w:t xml:space="preserve"> where </w:t>
-      </w:r>
-      <w:proofErr w:type="spellStart"/>
-      <w:r>
-        <w:t>n.n</w:t>
-      </w:r>
-      <w:proofErr w:type="spellEnd"/>
-      <w:r>
-        <w:t xml:space="preserve"> is the software version.</w:t>
-      </w:r>
-    </w:p>
-    <w:p>
-      <w:pPr>
-        <w:pStyle w:val="ListParagraph"/>
-        <w:ind w:left="1440"/>
-      </w:pPr>
-      <w:r>
-        <w:t xml:space="preserve">NOTE: For RTC accesses, the upper 2 nibbles of </w:t>
-      </w:r>
-      <w:proofErr w:type="spellStart"/>
-      <w:r>
-        <w:t>dddd</w:t>
-      </w:r>
-      <w:proofErr w:type="spellEnd"/>
-      <w:r>
-        <w:t xml:space="preserve"> are ignored</w:t>
-      </w:r>
-    </w:p>
-    <w:p>
-      <w:pPr>
-        <w:pStyle w:val="ListParagraph"/>
-        <w:ind w:left="1440"/>
-      </w:pPr>
-    </w:p>
-    <w:p>
-      <w:pPr>
-        <w:pStyle w:val="ListParagraph"/>
-        <w:numPr>
-          <w:ilvl w:val="0"/>
-          <w:numId w:val="4"/>
-        </w:numPr>
-      </w:pPr>
-      <w:r>
-        <w:t>The software shall give the ability to read (peek) any memory location via the following serial command from the PC</w:t>
-      </w:r>
-    </w:p>
-    <w:p>
-      <w:pPr>
-        <w:pStyle w:val="ListParagraph"/>
-        <w:numPr>
-          <w:ilvl w:val="1"/>
-          <w:numId w:val="4"/>
-        </w:numPr>
-      </w:pPr>
-      <w:r>
-        <w:rPr>
-          <w:b/>
-        </w:rPr>
-        <w:t>&lt;</w:t>
-      </w:r>
-      <w:proofErr w:type="spellStart"/>
-      <w:proofErr w:type="gramStart"/>
-      <w:r>
-        <w:rPr>
-          <w:b/>
-        </w:rPr>
-        <w:t>PE</w:t>
-      </w:r>
-      <w:r>
-        <w:rPr>
-          <w:b/>
-        </w:rPr>
-        <w:t>S</w:t>
-      </w:r>
-      <w:r>
-        <w:rPr>
-          <w:b/>
-        </w:rPr>
-        <w:t>,aaaaaa</w:t>
-      </w:r>
-      <w:proofErr w:type="spellEnd"/>
-      <w:proofErr w:type="gramEnd"/>
-      <w:r>
-        <w:rPr>
-          <w:b/>
-        </w:rPr>
-        <w:t>&gt;</w:t>
-      </w:r>
-      <w:r>
-        <w:t xml:space="preserve"> where </w:t>
-      </w:r>
-      <w:proofErr w:type="spellStart"/>
-      <w:r>
-        <w:t>aaaaaaa</w:t>
-      </w:r>
-      <w:proofErr w:type="spellEnd"/>
-      <w:r>
-        <w:t xml:space="preserve"> is a hexadecimal 24 bit address.</w:t>
-      </w:r>
-    </w:p>
-    <w:p>
-      <w:pPr>
-        <w:pStyle w:val="ListParagraph"/>
-        <w:numPr>
-          <w:ilvl w:val="1"/>
-          <w:numId w:val="4"/>
-        </w:numPr>
-      </w:pPr>
-      <w:r>
-        <w:t>The following is a list of valid peek locations</w:t>
-      </w:r>
-    </w:p>
-    <w:p>
-      <w:pPr>
-        <w:pStyle w:val="ListParagraph"/>
-        <w:numPr>
-          <w:ilvl w:val="2"/>
-          <w:numId w:val="4"/>
-        </w:numPr>
-      </w:pPr>
-      <w:r>
-        <w:t>0x100000 – 0x13FFFF (FLASH)</w:t>
-      </w:r>
-    </w:p>
-    <w:p>
-      <w:pPr>
-        <w:pStyle w:val="ListParagraph"/>
-        <w:numPr>
-          <w:ilvl w:val="2"/>
-          <w:numId w:val="4"/>
-        </w:numPr>
-      </w:pPr>
-      <w:r>
-        <w:t>0x200000 – 0x21FFFF (RAM)</w:t>
-      </w:r>
-    </w:p>
-    <w:p>
-      <w:pPr>
-        <w:pStyle w:val="ListParagraph"/>
-        <w:numPr>
-          <w:ilvl w:val="2"/>
-          <w:numId w:val="4"/>
-        </w:numPr>
-      </w:pPr>
-      <w:r>
-        <w:t>0x300000 – 0x30_TBD (RTC)</w:t>
-      </w:r>
-    </w:p>
-    <w:p>
-      <w:pPr>
-        <w:pStyle w:val="ListParagraph"/>
-        <w:numPr>
-          <w:ilvl w:val="2"/>
-          <w:numId w:val="4"/>
-        </w:numPr>
-      </w:pPr>
-      <w:r>
-        <w:t>0x800000 – 0x80_TBD (NVRAM)</w:t>
-      </w:r>
-    </w:p>
-    <w:p>
-      <w:pPr>
-        <w:pStyle w:val="ListParagraph"/>
-        <w:numPr>
-          <w:ilvl w:val="1"/>
-          <w:numId w:val="4"/>
-        </w:numPr>
-      </w:pPr>
-      <w:r>
-        <w:t xml:space="preserve">If the address is valid, the software shall respond with </w:t>
-      </w:r>
-      <w:r>
-        <w:rPr>
-          <w:b/>
-        </w:rPr>
-        <w:t>&lt;</w:t>
-      </w:r>
-      <w:proofErr w:type="spellStart"/>
-      <w:proofErr w:type="gramStart"/>
-      <w:r>
-        <w:rPr>
-          <w:b/>
-        </w:rPr>
-        <w:t>OK,n</w:t>
-      </w:r>
-      <w:proofErr w:type="gramEnd"/>
-      <w:r>
-        <w:rPr>
-          <w:b/>
-        </w:rPr>
-        <w:t>.n</w:t>
-      </w:r>
-      <w:proofErr w:type="spellEnd"/>
-      <w:r>
-        <w:rPr>
-          <w:b/>
-        </w:rPr>
-        <w:t>&gt;</w:t>
-      </w:r>
-      <w:r>
-        <w:t xml:space="preserve"> where </w:t>
-      </w:r>
-      <w:proofErr w:type="spellStart"/>
-      <w:r>
-        <w:t>n.n</w:t>
-      </w:r>
-      <w:proofErr w:type="spellEnd"/>
-      <w:r>
-        <w:t xml:space="preserve"> is the software version followed by </w:t>
-      </w:r>
-      <w:r>
-        <w:rPr>
-          <w:b/>
-        </w:rPr>
-        <w:t>&lt;</w:t>
-      </w:r>
-      <w:proofErr w:type="spellStart"/>
-      <w:r>
-        <w:rPr>
-          <w:b/>
-        </w:rPr>
-        <w:t>PE</w:t>
-      </w:r>
-      <w:r>
-        <w:rPr>
-          <w:b/>
-        </w:rPr>
-        <w:t>S</w:t>
-      </w:r>
-      <w:r>
-        <w:rPr>
-          <w:b/>
-        </w:rPr>
-        <w:t>,aaaaaa,dddd</w:t>
-      </w:r>
-      <w:proofErr w:type="spellEnd"/>
-      <w:r>
-        <w:rPr>
-          <w:b/>
-        </w:rPr>
-        <w:t>&gt;</w:t>
-      </w:r>
-      <w:r>
-        <w:t xml:space="preserve"> where </w:t>
-      </w:r>
-      <w:proofErr w:type="spellStart"/>
-      <w:r>
-        <w:t>aaaaaaa</w:t>
-      </w:r>
-      <w:proofErr w:type="spellEnd"/>
-      <w:r>
-        <w:t xml:space="preserve"> is a hexadecimal 24 bit address and </w:t>
-      </w:r>
-      <w:proofErr w:type="spellStart"/>
-      <w:r>
-        <w:t>dddd</w:t>
-      </w:r>
-      <w:proofErr w:type="spellEnd"/>
-      <w:r>
-        <w:t xml:space="preserve"> is a 16 bit hexadecimal data. NOTE: For RTC accesses, the value is 8 bits and thus </w:t>
-      </w:r>
-      <w:r>
-        <w:t>dd will reported back</w:t>
-      </w:r>
-      <w:r>
-        <w:t>.</w:t>
-      </w:r>
-    </w:p>
-    <w:p>
-      <w:pPr>
-        <w:pStyle w:val="ListParagraph"/>
-        <w:numPr>
-          <w:ilvl w:val="1"/>
-          <w:numId w:val="4"/>
-        </w:numPr>
-      </w:pPr>
-      <w:r>
-        <w:t xml:space="preserve">If the address is NOT valid, the software shall respond with </w:t>
-      </w:r>
-      <w:r>
-        <w:rPr>
-          <w:b/>
-        </w:rPr>
-        <w:t>&lt;</w:t>
-      </w:r>
-      <w:proofErr w:type="spellStart"/>
-      <w:proofErr w:type="gramStart"/>
-      <w:r>
-        <w:rPr>
-          <w:b/>
-        </w:rPr>
-        <w:t>INV,n</w:t>
-      </w:r>
-      <w:proofErr w:type="gramEnd"/>
-      <w:r>
-        <w:rPr>
-          <w:b/>
-        </w:rPr>
-        <w:t>.n</w:t>
-      </w:r>
-      <w:proofErr w:type="spellEnd"/>
-      <w:r>
-        <w:rPr>
-          <w:b/>
-        </w:rPr>
-        <w:t>&gt;</w:t>
-      </w:r>
-      <w:r>
-        <w:t xml:space="preserve"> where </w:t>
-      </w:r>
-      <w:proofErr w:type="spellStart"/>
-      <w:r>
-        <w:t>n.n</w:t>
-      </w:r>
-      <w:proofErr w:type="spellEnd"/>
-      <w:r>
-        <w:t xml:space="preserve"> is the software version.</w:t>
-      </w:r>
-    </w:p>
-    <w:p>
-      <w:pPr>
-        <w:pStyle w:val="ListParagraph"/>
-        <w:ind w:left="1440"/>
-      </w:pPr>
-    </w:p>
-    <w:p>
-      <w:pPr>
-        <w:pStyle w:val="ListParagraph"/>
-        <w:numPr>
-          <w:ilvl w:val="0"/>
-          <w:numId w:val="4"/>
-        </w:numPr>
-      </w:pPr>
-      <w:r>
-        <w:t>The software shall give the ability to write (poke) continuously any memory location via the following serial command from the PC</w:t>
-      </w:r>
-    </w:p>
-    <w:p>
-      <w:pPr>
-        <w:pStyle w:val="ListParagraph"/>
-        <w:numPr>
-          <w:ilvl w:val="1"/>
-          <w:numId w:val="4"/>
-        </w:numPr>
-      </w:pPr>
-      <w:r>
-        <w:rPr>
-          <w:b/>
-        </w:rPr>
-        <w:t>&lt;</w:t>
-      </w:r>
-      <w:proofErr w:type="spellStart"/>
-      <w:proofErr w:type="gramStart"/>
-      <w:r>
-        <w:rPr>
-          <w:b/>
-        </w:rPr>
-        <w:t>PO</w:t>
-      </w:r>
-      <w:r>
-        <w:rPr>
-          <w:b/>
-        </w:rPr>
-        <w:t>C</w:t>
-      </w:r>
-      <w:r>
-        <w:rPr>
-          <w:b/>
-        </w:rPr>
-        <w:t>,aaaaaa</w:t>
-      </w:r>
-      <w:proofErr w:type="gramEnd"/>
-      <w:r>
-        <w:rPr>
-          <w:b/>
-        </w:rPr>
-        <w:t>,dddd</w:t>
-      </w:r>
-      <w:proofErr w:type="spellEnd"/>
-      <w:r>
-        <w:rPr>
-          <w:b/>
-        </w:rPr>
-        <w:t>&gt;</w:t>
-      </w:r>
-      <w:r>
-        <w:t xml:space="preserve"> where </w:t>
-      </w:r>
-      <w:proofErr w:type="spellStart"/>
-      <w:r>
-        <w:t>aaaaaaa</w:t>
-      </w:r>
-      <w:proofErr w:type="spellEnd"/>
-      <w:r>
-        <w:t xml:space="preserve"> is a hexadecimal 24 bit address and </w:t>
-      </w:r>
-      <w:proofErr w:type="spellStart"/>
-      <w:r>
-        <w:t>dddd</w:t>
-      </w:r>
-      <w:proofErr w:type="spellEnd"/>
-      <w:r>
-        <w:t xml:space="preserve"> is a 16 bit hexadecimal data.</w:t>
-      </w:r>
-    </w:p>
-    <w:p>
-      <w:pPr>
-        <w:pStyle w:val="ListParagraph"/>
-        <w:numPr>
-          <w:ilvl w:val="1"/>
-          <w:numId w:val="4"/>
-        </w:numPr>
-      </w:pPr>
-      <w:r>
-        <w:t xml:space="preserve">The software shall ignore pokes to FLASH memory, </w:t>
-      </w:r>
-    </w:p>
-    <w:p>
-      <w:pPr>
-        <w:pStyle w:val="ListParagraph"/>
-        <w:numPr>
-          <w:ilvl w:val="1"/>
-          <w:numId w:val="4"/>
-        </w:numPr>
-      </w:pPr>
-      <w:r>
-        <w:t>The software shall disable pokes to RAM locations that are used by the software</w:t>
-      </w:r>
-    </w:p>
-    <w:p>
-      <w:pPr>
-        <w:pStyle w:val="ListParagraph"/>
-        <w:numPr>
-          <w:ilvl w:val="1"/>
-          <w:numId w:val="4"/>
-        </w:numPr>
-      </w:pPr>
-      <w:r>
-        <w:t>The following is a list of valid poke locations</w:t>
-      </w:r>
-    </w:p>
-    <w:p>
-      <w:pPr>
-        <w:pStyle w:val="ListParagraph"/>
-        <w:numPr>
-          <w:ilvl w:val="2"/>
-          <w:numId w:val="4"/>
-        </w:numPr>
-      </w:pPr>
-      <w:r>
-        <w:t>0x2</w:t>
-      </w:r>
-      <w:r>
-        <w:t>0</w:t>
-      </w:r>
-      <w:r>
-        <w:t>0000 – 0x21FFFF (RAM)</w:t>
-      </w:r>
-    </w:p>
-    <w:p>
-      <w:pPr>
-        <w:pStyle w:val="ListParagraph"/>
-        <w:numPr>
-          <w:ilvl w:val="3"/>
-          <w:numId w:val="4"/>
-        </w:numPr>
-      </w:pPr>
-      <w:r>
-        <w:t>NOTE: Poking RAM may cause software to behave abnormally</w:t>
-      </w:r>
-    </w:p>
-    <w:p>
-      <w:pPr>
-        <w:pStyle w:val="ListParagraph"/>
-        <w:numPr>
-          <w:ilvl w:val="2"/>
-          <w:numId w:val="4"/>
-        </w:numPr>
-      </w:pPr>
-      <w:r>
-        <w:t xml:space="preserve">0x300000 – 0x30_TBD (RTC) </w:t>
-      </w:r>
-    </w:p>
-    <w:p>
-      <w:pPr>
-        <w:pStyle w:val="ListParagraph"/>
-        <w:numPr>
-          <w:ilvl w:val="2"/>
-          <w:numId w:val="4"/>
-        </w:numPr>
-      </w:pPr>
-      <w:r>
-        <w:t>0x800000 – 0x80_TBD (NVRAM)</w:t>
-      </w:r>
-    </w:p>
-    <w:p>
-      <w:pPr>
-        <w:pStyle w:val="ListParagraph"/>
-        <w:numPr>
-          <w:ilvl w:val="1"/>
-          <w:numId w:val="4"/>
-        </w:numPr>
-      </w:pPr>
-      <w:r>
-        <w:lastRenderedPageBreak/>
-        <w:t xml:space="preserve">If the address is valid, the software shall respond with </w:t>
-      </w:r>
-      <w:r>
-        <w:rPr>
-          <w:b/>
-        </w:rPr>
-        <w:t>&lt;</w:t>
-      </w:r>
-      <w:proofErr w:type="spellStart"/>
-      <w:proofErr w:type="gramStart"/>
-      <w:r>
-        <w:rPr>
-          <w:b/>
-        </w:rPr>
-        <w:t>OK,n</w:t>
-      </w:r>
-      <w:proofErr w:type="gramEnd"/>
-      <w:r>
-        <w:rPr>
-          <w:b/>
-        </w:rPr>
-        <w:t>.n</w:t>
-      </w:r>
-      <w:proofErr w:type="spellEnd"/>
-      <w:r>
-        <w:rPr>
-          <w:b/>
-        </w:rPr>
-        <w:t>&gt;</w:t>
-      </w:r>
-      <w:r>
-        <w:t xml:space="preserve"> where </w:t>
-      </w:r>
-      <w:proofErr w:type="spellStart"/>
-      <w:r>
-        <w:t>n.n</w:t>
-      </w:r>
-      <w:proofErr w:type="spellEnd"/>
-      <w:r>
-        <w:t xml:space="preserve"> is the software version</w:t>
-      </w:r>
-      <w:r>
-        <w:t xml:space="preserve"> </w:t>
-      </w:r>
-    </w:p>
-    <w:p>
-      <w:pPr>
-        <w:pStyle w:val="ListParagraph"/>
-        <w:numPr>
-          <w:ilvl w:val="1"/>
-          <w:numId w:val="4"/>
-        </w:numPr>
-      </w:pPr>
-      <w:r>
-        <w:t xml:space="preserve">If the address is NOT valid, the software shall respond with </w:t>
-      </w:r>
-      <w:r>
-        <w:rPr>
-          <w:b/>
-        </w:rPr>
-        <w:t>&lt;</w:t>
-      </w:r>
-      <w:proofErr w:type="spellStart"/>
-      <w:proofErr w:type="gramStart"/>
-      <w:r>
-        <w:rPr>
-          <w:b/>
-        </w:rPr>
-        <w:t>INV,n</w:t>
-      </w:r>
-      <w:proofErr w:type="gramEnd"/>
-      <w:r>
-        <w:rPr>
-          <w:b/>
-        </w:rPr>
-        <w:t>.n</w:t>
-      </w:r>
-      <w:proofErr w:type="spellEnd"/>
-      <w:r>
-        <w:rPr>
-          <w:b/>
-        </w:rPr>
-        <w:t>&gt;</w:t>
-      </w:r>
-      <w:r>
-        <w:t xml:space="preserve"> where </w:t>
-      </w:r>
-      <w:proofErr w:type="spellStart"/>
-      <w:r>
-        <w:t>n.n</w:t>
-      </w:r>
-      <w:proofErr w:type="spellEnd"/>
-      <w:r>
-        <w:t xml:space="preserve"> is the software version.</w:t>
-      </w:r>
-    </w:p>
-    <w:p>
-      <w:pPr>
-        <w:pStyle w:val="ListParagraph"/>
-        <w:ind w:left="1440"/>
-      </w:pPr>
-      <w:r>
-        <w:t xml:space="preserve">NOTE: For RTC accesses, the upper 2 nibbles of </w:t>
-      </w:r>
-      <w:proofErr w:type="spellStart"/>
-      <w:r>
-        <w:t>dddd</w:t>
-      </w:r>
-      <w:proofErr w:type="spellEnd"/>
-      <w:r>
-        <w:t xml:space="preserve"> are ignored</w:t>
-      </w:r>
-    </w:p>
-    <w:p>
-      <w:pPr>
-        <w:pStyle w:val="ListParagraph"/>
-        <w:ind w:left="1440"/>
-      </w:pPr>
-    </w:p>
-    <w:p>
-      <w:pPr>
-        <w:pStyle w:val="ListParagraph"/>
-        <w:numPr>
-          <w:ilvl w:val="0"/>
-          <w:numId w:val="4"/>
-        </w:numPr>
-      </w:pPr>
-      <w:r>
-        <w:t>The software shall give the ability to read (peek) continuously any memory location via the following serial command from the PC</w:t>
-      </w:r>
-    </w:p>
-    <w:p>
-      <w:pPr>
-        <w:pStyle w:val="ListParagraph"/>
-        <w:numPr>
-          <w:ilvl w:val="1"/>
-          <w:numId w:val="4"/>
-        </w:numPr>
-      </w:pPr>
-      <w:r>
-        <w:rPr>
-          <w:b/>
-        </w:rPr>
-        <w:t>&lt;</w:t>
-      </w:r>
-      <w:proofErr w:type="spellStart"/>
-      <w:proofErr w:type="gramStart"/>
-      <w:r>
-        <w:rPr>
-          <w:b/>
-        </w:rPr>
-        <w:t>PEC,aaaaaa</w:t>
-      </w:r>
-      <w:proofErr w:type="spellEnd"/>
-      <w:proofErr w:type="gramEnd"/>
-      <w:r>
-        <w:rPr>
-          <w:b/>
-        </w:rPr>
-        <w:t>&gt;</w:t>
-      </w:r>
-      <w:r>
-        <w:t xml:space="preserve"> where </w:t>
-      </w:r>
-      <w:proofErr w:type="spellStart"/>
-      <w:r>
-        <w:t>aaaaaaa</w:t>
-      </w:r>
-      <w:proofErr w:type="spellEnd"/>
-      <w:r>
-        <w:t xml:space="preserve"> is a hexadecimal 24 bit address.</w:t>
-      </w:r>
-    </w:p>
-    <w:p>
-      <w:pPr>
-        <w:pStyle w:val="ListParagraph"/>
-        <w:numPr>
-          <w:ilvl w:val="1"/>
-          <w:numId w:val="4"/>
-        </w:numPr>
-      </w:pPr>
-      <w:r>
-        <w:t>The following is a list of valid peek locations</w:t>
-      </w:r>
-    </w:p>
-    <w:p>
-      <w:pPr>
-        <w:pStyle w:val="ListParagraph"/>
-        <w:numPr>
-          <w:ilvl w:val="2"/>
-          <w:numId w:val="4"/>
-        </w:numPr>
-      </w:pPr>
-      <w:r>
-        <w:t>0x100000 – 0x13FFFF (FLASH)</w:t>
-      </w:r>
-    </w:p>
-    <w:p>
-      <w:pPr>
-        <w:pStyle w:val="ListParagraph"/>
-        <w:numPr>
-          <w:ilvl w:val="2"/>
-          <w:numId w:val="4"/>
-        </w:numPr>
-      </w:pPr>
-      <w:r>
-        <w:t>0x200000 – 0x21FFFF (RAM)</w:t>
-      </w:r>
-    </w:p>
-    <w:p>
-      <w:pPr>
-        <w:pStyle w:val="ListParagraph"/>
-        <w:numPr>
-          <w:ilvl w:val="2"/>
-          <w:numId w:val="4"/>
-        </w:numPr>
-      </w:pPr>
-      <w:r>
-        <w:t>0x300000 – 0x30_TBD (RTC)</w:t>
-      </w:r>
-    </w:p>
-    <w:p>
-      <w:pPr>
-        <w:pStyle w:val="ListParagraph"/>
-        <w:numPr>
-          <w:ilvl w:val="2"/>
-          <w:numId w:val="4"/>
-        </w:numPr>
-      </w:pPr>
-      <w:r>
-        <w:t>0x800000 – 0x80_TBD (NVRAM)</w:t>
-      </w:r>
-    </w:p>
-    <w:p>
-      <w:pPr>
-        <w:pStyle w:val="ListParagraph"/>
-        <w:numPr>
-          <w:ilvl w:val="1"/>
-          <w:numId w:val="4"/>
-        </w:numPr>
-      </w:pPr>
-      <w:r>
-        <w:t xml:space="preserve">If the address is valid, the software shall respond with </w:t>
-      </w:r>
-      <w:r>
-        <w:rPr>
-          <w:b/>
-        </w:rPr>
-        <w:t>&lt;</w:t>
-      </w:r>
-      <w:proofErr w:type="spellStart"/>
-      <w:proofErr w:type="gramStart"/>
-      <w:r>
-        <w:rPr>
-          <w:b/>
-        </w:rPr>
-        <w:t>OK,n</w:t>
-      </w:r>
-      <w:proofErr w:type="gramEnd"/>
-      <w:r>
-        <w:rPr>
-          <w:b/>
-        </w:rPr>
-        <w:t>.n</w:t>
-      </w:r>
-      <w:proofErr w:type="spellEnd"/>
-      <w:r>
-        <w:rPr>
-          <w:b/>
-        </w:rPr>
-        <w:t>&gt;</w:t>
-      </w:r>
-      <w:r>
-        <w:t xml:space="preserve"> where </w:t>
-      </w:r>
-      <w:proofErr w:type="spellStart"/>
-      <w:r>
-        <w:t>n.n</w:t>
-      </w:r>
-      <w:proofErr w:type="spellEnd"/>
-      <w:r>
-        <w:t xml:space="preserve"> is the software version. All subsequent continuous peeks will issue </w:t>
-      </w:r>
-      <w:r>
-        <w:rPr>
-          <w:b/>
-        </w:rPr>
-        <w:t>&lt;</w:t>
-      </w:r>
-      <w:proofErr w:type="spellStart"/>
-      <w:proofErr w:type="gramStart"/>
-      <w:r>
-        <w:rPr>
-          <w:b/>
-        </w:rPr>
-        <w:t>PE,aaaaaa</w:t>
-      </w:r>
-      <w:proofErr w:type="gramEnd"/>
-      <w:r>
-        <w:rPr>
-          <w:b/>
-        </w:rPr>
-        <w:t>,dddd</w:t>
-      </w:r>
-      <w:proofErr w:type="spellEnd"/>
-      <w:r>
-        <w:rPr>
-          <w:b/>
-        </w:rPr>
-        <w:t>&gt;</w:t>
-      </w:r>
-      <w:r>
-        <w:t xml:space="preserve"> where </w:t>
-      </w:r>
-      <w:proofErr w:type="spellStart"/>
-      <w:r>
-        <w:t>aaaaaaa</w:t>
-      </w:r>
-      <w:proofErr w:type="spellEnd"/>
-      <w:r>
-        <w:t xml:space="preserve"> is a hexadecimal 24 bit address and </w:t>
-      </w:r>
-      <w:proofErr w:type="spellStart"/>
-      <w:r>
-        <w:t>dddd</w:t>
-      </w:r>
-      <w:proofErr w:type="spellEnd"/>
-      <w:r>
-        <w:t xml:space="preserve"> is a 16 bit hexadecimal data to the PC. NOTE: For RTC accesses, the value is 8 bits and thus will always contain 2 leading 0’s.</w:t>
-      </w:r>
-    </w:p>
-    <w:p>
-      <w:pPr>
-        <w:pStyle w:val="ListParagraph"/>
-        <w:numPr>
-          <w:ilvl w:val="1"/>
-          <w:numId w:val="4"/>
-        </w:numPr>
-      </w:pPr>
-      <w:r>
-        <w:t xml:space="preserve">If the address is NOT valid, the software shall respond with </w:t>
-      </w:r>
-      <w:r>
-        <w:rPr>
-          <w:b/>
-        </w:rPr>
-        <w:t>&lt;</w:t>
-      </w:r>
-      <w:proofErr w:type="spellStart"/>
-      <w:proofErr w:type="gramStart"/>
-      <w:r>
-        <w:rPr>
-          <w:b/>
-        </w:rPr>
-        <w:t>INV,n</w:t>
-      </w:r>
-      <w:proofErr w:type="gramEnd"/>
-      <w:r>
-        <w:rPr>
-          <w:b/>
-        </w:rPr>
-        <w:t>.n</w:t>
-      </w:r>
-      <w:proofErr w:type="spellEnd"/>
-      <w:r>
-        <w:rPr>
-          <w:b/>
-        </w:rPr>
-        <w:t>&gt;</w:t>
-      </w:r>
-      <w:r>
-        <w:t xml:space="preserve"> where </w:t>
-      </w:r>
-      <w:proofErr w:type="spellStart"/>
-      <w:r>
-        <w:t>n.n</w:t>
-      </w:r>
-      <w:proofErr w:type="spellEnd"/>
-      <w:r>
-        <w:t xml:space="preserve"> is the software version.</w:t>
-      </w:r>
-    </w:p>
-    <w:p>
-      <w:pPr>
-        <w:pStyle w:val="ListParagraph"/>
-        <w:ind w:left="1440"/>
-      </w:pPr>
-    </w:p>
-    <w:p>
-      <w:pPr>
-        <w:pStyle w:val="ListParagraph"/>
-        <w:numPr>
-          <w:ilvl w:val="0"/>
-          <w:numId w:val="4"/>
-        </w:numPr>
-      </w:pPr>
-      <w:r>
-        <w:t>The software shall give the ability to stop continuous reads (peeks) via the following serial command from the PC</w:t>
-      </w:r>
-    </w:p>
-    <w:p>
-      <w:pPr>
-        <w:pStyle w:val="ListParagraph"/>
-        <w:numPr>
-          <w:ilvl w:val="1"/>
-          <w:numId w:val="4"/>
-        </w:numPr>
-        <w:rPr>
-          <w:b/>
-        </w:rPr>
-      </w:pPr>
-      <w:r>
-        <w:rPr>
-          <w:b/>
-        </w:rPr>
-        <w:t xml:space="preserve">&lt;PEK&gt; </w:t>
-      </w:r>
-    </w:p>
-    <w:p>
-      <w:pPr>
-        <w:pStyle w:val="ListParagraph"/>
-        <w:numPr>
-          <w:ilvl w:val="1"/>
-          <w:numId w:val="4"/>
-        </w:numPr>
-        <w:rPr>
-          <w:b/>
-        </w:rPr>
-      </w:pPr>
-      <w:r>
-        <w:t xml:space="preserve">The software shall respond with </w:t>
-      </w:r>
-      <w:r>
-        <w:rPr>
-          <w:b/>
-        </w:rPr>
-        <w:t>&lt;</w:t>
-      </w:r>
-      <w:proofErr w:type="spellStart"/>
-      <w:proofErr w:type="gramStart"/>
-      <w:r>
-        <w:rPr>
-          <w:b/>
-        </w:rPr>
-        <w:t>OK,n</w:t>
-      </w:r>
-      <w:proofErr w:type="gramEnd"/>
-      <w:r>
-        <w:rPr>
-          <w:b/>
-        </w:rPr>
-        <w:t>.n</w:t>
-      </w:r>
-      <w:proofErr w:type="spellEnd"/>
-      <w:r>
-        <w:rPr>
-          <w:b/>
-        </w:rPr>
-        <w:t>&gt;</w:t>
-      </w:r>
-      <w:r>
-        <w:t xml:space="preserve"> where </w:t>
-      </w:r>
-      <w:proofErr w:type="spellStart"/>
-      <w:r>
-        <w:t>n.n</w:t>
-      </w:r>
-      <w:proofErr w:type="spellEnd"/>
-      <w:r>
-        <w:t xml:space="preserve"> is the software version</w:t>
-      </w:r>
-    </w:p>
-    <w:p>
-      <w:pPr>
-        <w:pStyle w:val="ListParagraph"/>
-        <w:ind w:left="1440"/>
-      </w:pPr>
-    </w:p>
-    <w:p>
-      <w:pPr>
-        <w:pStyle w:val="ListParagraph"/>
-        <w:numPr>
-          <w:ilvl w:val="0"/>
-          <w:numId w:val="4"/>
-        </w:numPr>
-      </w:pPr>
-      <w:r>
-        <w:t>The software shall give the ability to stop continuous writes (pokes) via the following serial command from the PC</w:t>
-      </w:r>
-    </w:p>
-    <w:p>
-      <w:pPr>
-        <w:pStyle w:val="ListParagraph"/>
-        <w:numPr>
-          <w:ilvl w:val="1"/>
-          <w:numId w:val="4"/>
-        </w:numPr>
-        <w:rPr>
-          <w:b/>
-        </w:rPr>
-      </w:pPr>
-      <w:r>
-        <w:rPr>
-          <w:b/>
-        </w:rPr>
         <w:t xml:space="preserve">&lt;POK&gt; </w:t>
       </w:r>
+    </w:p>
+    <w:p>
+      <w:pPr>
+        <w:rPr>
+          <w:b/>
+        </w:rPr>
+      </w:pPr>
       <w:bookmarkStart w:id="0" w:name="_GoBack"/>
       <w:bookmarkEnd w:id="0"/>
-    </w:p>
-    <w:p>
-      <w:pPr>
-        <w:pStyle w:val="ListParagraph"/>
-        <w:numPr>
-          <w:ilvl w:val="1"/>
-          <w:numId w:val="4"/>
-        </w:numPr>
-        <w:rPr>
-          <w:b/>
-        </w:rPr>
-      </w:pPr>
-      <w:r>
-        <w:t xml:space="preserve">The software shall respond with </w:t>
-      </w:r>
-      <w:r>
-        <w:rPr>
-          <w:b/>
-        </w:rPr>
-        <w:t>&lt;</w:t>
-      </w:r>
-      <w:proofErr w:type="spellStart"/>
-      <w:proofErr w:type="gramStart"/>
-      <w:r>
-        <w:rPr>
-          <w:b/>
-        </w:rPr>
-        <w:t>OK,n</w:t>
-      </w:r>
-      <w:proofErr w:type="gramEnd"/>
-      <w:r>
-        <w:rPr>
-          <w:b/>
-        </w:rPr>
-        <w:t>.n</w:t>
-      </w:r>
-      <w:proofErr w:type="spellEnd"/>
-      <w:r>
-        <w:rPr>
-          <w:b/>
-        </w:rPr>
-        <w:t>&gt;</w:t>
-      </w:r>
-      <w:r>
-        <w:t xml:space="preserve"> where </w:t>
-      </w:r>
-      <w:proofErr w:type="spellStart"/>
-      <w:r>
-        <w:t>n.n</w:t>
-      </w:r>
-      <w:proofErr w:type="spellEnd"/>
-      <w:r>
-        <w:t xml:space="preserve"> is the software version</w:t>
-      </w:r>
-    </w:p>
-    <w:p>
-      <w:pPr>
-        <w:pStyle w:val="ListParagraph"/>
-        <w:ind w:left="1440"/>
-        <w:rPr>
-          <w:b/>
-        </w:rPr>
-      </w:pPr>
     </w:p>
     <w:p>
       <w:pPr>

</xml_diff>